<commit_message>
uradjeni eksperimenti jakog i slabog skaliranja
</commit_message>
<xml_diff>
--- a/PSO Experimenti.docx
+++ b/PSO Experimenti.docx
@@ -139,6 +139,9 @@
       <w:r>
         <w:tab/>
       </w:r>
+      <w:r>
+        <w:t>8MB</w:t>
+      </w:r>
     </w:p>
     <w:p>
       <w:pPr>
@@ -399,6 +402,42 @@
       <w:r>
         <w:t xml:space="preserve">: </w:t>
       </w:r>
+      <w:r>
+        <w:t>2</w:t>
+      </w:r>
+      <w:r>
+        <w:t>6</w:t>
+      </w:r>
+      <w:r>
+        <w:t xml:space="preserve"> linija koda</w:t>
+      </w:r>
+      <w:r>
+        <w:t xml:space="preserve"> – </w:t>
+      </w:r>
+      <w:r>
+        <w:rPr>
+          <w:lang w:val="en-US"/>
+        </w:rPr>
+        <w:t>54</w:t>
+      </w:r>
+      <w:r>
+        <w:rPr>
+          <w:lang w:val="en-US"/>
+        </w:rPr>
+        <w:t>.</w:t>
+      </w:r>
+      <w:r>
+        <w:rPr>
+          <w:lang w:val="en-US"/>
+        </w:rPr>
+        <w:t>2</w:t>
+      </w:r>
+      <w:r>
+        <w:rPr>
+          <w:lang w:val="en-US"/>
+        </w:rPr>
+        <w:t>%</w:t>
+      </w:r>
     </w:p>
     <w:p>
       <w:pPr>
@@ -417,6 +456,27 @@
       <w:r>
         <w:t xml:space="preserve">: </w:t>
       </w:r>
+      <w:r>
+        <w:t>22 linije koda</w:t>
+      </w:r>
+      <w:r>
+        <w:t xml:space="preserve"> – 4</w:t>
+      </w:r>
+      <w:r>
+        <w:t>5</w:t>
+      </w:r>
+      <w:r>
+        <w:t>.</w:t>
+      </w:r>
+      <w:r>
+        <w:t>8</w:t>
+      </w:r>
+      <w:r>
+        <w:t>%</w:t>
+      </w:r>
+      <w:r>
+        <w:t>.</w:t>
+      </w:r>
     </w:p>
     <w:p>
       <w:pPr>
@@ -427,10 +487,26 @@
         </w:numPr>
       </w:pPr>
       <w:r>
+        <w:t>Ukupna dužina sekvencijalne verzije algoritma: 4</w:t>
+      </w:r>
+      <w:r>
+        <w:t>8</w:t>
+      </w:r>
+      <w:r>
+        <w:t xml:space="preserve"> linija koda.</w:t>
+      </w:r>
+    </w:p>
+    <w:p>
+      <w:pPr>
+        <w:pStyle w:val="a3"/>
+        <w:numPr>
+          <w:ilvl w:val="0"/>
+          <w:numId w:val="4"/>
+        </w:numPr>
+      </w:pPr>
+      <w:r>
         <w:t>Broj jezg</w:t>
       </w:r>
-      <w:bookmarkStart w:id="0" w:name="_GoBack"/>
-      <w:bookmarkEnd w:id="0"/>
       <w:r>
         <w:t>ara</w:t>
       </w:r>
@@ -438,7 +514,19 @@
         <w:t>:</w:t>
       </w:r>
       <w:r>
-        <w:t xml:space="preserve"> isprobano je korišćenje jednog, dva, tri i četiri fizičkih jezgara.</w:t>
+        <w:t xml:space="preserve"> isprobano je korišćenje jednog, dva</w:t>
+      </w:r>
+      <w:r>
+        <w:t xml:space="preserve"> i</w:t>
+      </w:r>
+      <w:r>
+        <w:t xml:space="preserve"> četiri</w:t>
+      </w:r>
+      <w:r>
+        <w:t xml:space="preserve"> fizičkih</w:t>
+      </w:r>
+      <w:r>
+        <w:t xml:space="preserve"> jezgara.</w:t>
       </w:r>
     </w:p>
     <w:p/>
@@ -458,38 +546,289 @@
         <w:rPr>
           <w:color w:val="auto"/>
         </w:rPr>
-        <w:lastRenderedPageBreak/>
         <w:t>Jako skaliranje</w:t>
       </w:r>
     </w:p>
     <w:p/>
-    <w:p/>
-    <w:p/>
-    <w:p/>
-    <w:p/>
-    <w:p/>
-    <w:p/>
-    <w:p/>
-    <w:p/>
-    <w:p/>
-    <w:p/>
-    <w:p/>
-    <w:p/>
-    <w:p/>
-    <w:p/>
-    <w:p/>
-    <w:p/>
-    <w:p/>
-    <w:p/>
-    <w:p/>
-    <w:p/>
-    <w:p/>
-    <w:p/>
-    <w:p/>
-    <w:p/>
-    <w:p/>
-    <w:p/>
-    <w:p/>
+    <w:p>
+      <w:r>
+        <w:t>Vreme izvršavanja serijskog dela algoritma iznosi oko 0.01034, te stoga m</w:t>
+      </w:r>
+      <w:r>
+        <w:t>aksimalno teorijsko ubrzanje, po Amdalovom zakonu iznosi</w:t>
+      </w:r>
+      <w:r>
+        <w:t xml:space="preserve"> </w:t>
+      </w:r>
+      <w:r>
+        <w:t xml:space="preserve"> 10</w:t>
+      </w:r>
+      <w:r>
+        <w:t>3.4, odnosno</w:t>
+      </w:r>
+      <w:r>
+        <w:t xml:space="preserve"> 103</w:t>
+      </w:r>
+      <w:r>
+        <w:t xml:space="preserve"> puta.</w:t>
+      </w:r>
+    </w:p>
+    <w:p>
+      <w:r>
+        <w:t>Korišćene vrednosti parametara PSO algoritma tokom eksperimenta:</w:t>
+      </w:r>
+    </w:p>
+    <w:p>
+      <w:pPr>
+        <w:pStyle w:val="a3"/>
+        <w:numPr>
+          <w:ilvl w:val="0"/>
+          <w:numId w:val="5"/>
+        </w:numPr>
+      </w:pPr>
+      <w:r>
+        <w:t>iter_num</w:t>
+      </w:r>
+      <w:r>
+        <w:t xml:space="preserve"> = 100</w:t>
+      </w:r>
+    </w:p>
+    <w:p>
+      <w:pPr>
+        <w:pStyle w:val="a3"/>
+        <w:numPr>
+          <w:ilvl w:val="0"/>
+          <w:numId w:val="5"/>
+        </w:numPr>
+      </w:pPr>
+      <w:r>
+        <w:t>paticle_num = 100</w:t>
+      </w:r>
+    </w:p>
+    <w:p>
+      <w:pPr>
+        <w:pStyle w:val="a3"/>
+        <w:numPr>
+          <w:ilvl w:val="0"/>
+          <w:numId w:val="5"/>
+        </w:numPr>
+      </w:pPr>
+      <w:r>
+        <w:t>thresh_num</w:t>
+      </w:r>
+      <w:r>
+        <w:t xml:space="preserve"> = </w:t>
+      </w:r>
+      <w:r>
+        <w:t>1</w:t>
+      </w:r>
+    </w:p>
+    <w:p>
+      <w:pPr>
+        <w:pStyle w:val="a3"/>
+        <w:numPr>
+          <w:ilvl w:val="0"/>
+          <w:numId w:val="5"/>
+        </w:numPr>
+      </w:pPr>
+      <w:r>
+        <w:t>wi = 0.9, wf = 0.4, cpi = 0.5, cpf = 2.5, cgi = 2.5, cgf = 0.5</w:t>
+      </w:r>
+      <w:r>
+        <w:t xml:space="preserve">, </w:t>
+      </w:r>
+      <w:r>
+        <w:t>tsallis_order = 4</w:t>
+      </w:r>
+    </w:p>
+    <w:p>
+      <w:r>
+        <w:t xml:space="preserve">Na grafiku i u </w:t>
+      </w:r>
+      <w:r>
+        <w:t>tabeli ispod nalaze se rezultati eksperimenta jakog skaliranja:</w:t>
+      </w:r>
+    </w:p>
+    <w:p>
+      <w:pPr>
+        <w:keepNext/>
+        <w:jc w:val="center"/>
+      </w:pPr>
+      <w:r>
+        <w:rPr>
+          <w:noProof/>
+          <w:lang w:eastAsia="sr-Latn-RS"/>
+        </w:rPr>
+        <w:drawing>
+          <wp:inline distT="0" distB="0" distL="0" distR="0">
+            <wp:extent cx="5486400" cy="3200400"/>
+            <wp:effectExtent l="0" t="0" r="0" b="0"/>
+            <wp:docPr id="4" name="Графикон 4"/>
+            <wp:cNvGraphicFramePr/>
+            <a:graphic xmlns:a="http://schemas.openxmlformats.org/drawingml/2006/main">
+              <a:graphicData uri="http://schemas.openxmlformats.org/drawingml/2006/chart">
+                <c:chart xmlns:c="http://schemas.openxmlformats.org/drawingml/2006/chart" xmlns:r="http://schemas.openxmlformats.org/officeDocument/2006/relationships" r:id="rId5"/>
+              </a:graphicData>
+            </a:graphic>
+          </wp:inline>
+        </w:drawing>
+      </w:r>
+    </w:p>
+    <w:p>
+      <w:pPr>
+        <w:pStyle w:val="a5"/>
+        <w:spacing w:after="240"/>
+        <w:jc w:val="center"/>
+        <w:rPr>
+          <w:color w:val="auto"/>
+        </w:rPr>
+      </w:pPr>
+      <w:r>
+        <w:rPr>
+          <w:color w:val="auto"/>
+        </w:rPr>
+        <w:t xml:space="preserve">Grafik </w:t>
+      </w:r>
+      <w:r>
+        <w:rPr>
+          <w:color w:val="auto"/>
+        </w:rPr>
+        <w:fldChar w:fldCharType="begin"/>
+      </w:r>
+      <w:r>
+        <w:rPr>
+          <w:color w:val="auto"/>
+        </w:rPr>
+        <w:instrText xml:space="preserve"> SEQ Grafik \* ARABIC </w:instrText>
+      </w:r>
+      <w:r>
+        <w:rPr>
+          <w:color w:val="auto"/>
+        </w:rPr>
+        <w:fldChar w:fldCharType="separate"/>
+      </w:r>
+      <w:r>
+        <w:rPr>
+          <w:noProof/>
+          <w:color w:val="auto"/>
+        </w:rPr>
+        <w:t>1</w:t>
+      </w:r>
+      <w:r>
+        <w:rPr>
+          <w:color w:val="auto"/>
+        </w:rPr>
+        <w:fldChar w:fldCharType="end"/>
+      </w:r>
+      <w:r>
+        <w:rPr>
+          <w:color w:val="auto"/>
+        </w:rPr>
+        <w:t xml:space="preserve"> - Rezultati eskperimenta jakog skaliranja</w:t>
+      </w:r>
+    </w:p>
+    <w:p>
+      <w:pPr>
+        <w:keepNext/>
+        <w:jc w:val="center"/>
+      </w:pPr>
+      <w:bookmarkStart w:id="0" w:name="_GoBack"/>
+      <w:r>
+        <w:rPr>
+          <w:noProof/>
+          <w:lang w:eastAsia="sr-Latn-RS"/>
+        </w:rPr>
+        <w:drawing>
+          <wp:inline distT="0" distB="0" distL="0" distR="0" wp14:anchorId="1E93DE3A" wp14:editId="769D8C5A">
+            <wp:extent cx="4089229" cy="1197864"/>
+            <wp:effectExtent l="0" t="0" r="6985" b="2540"/>
+            <wp:docPr id="1" name="Слика 1"/>
+            <wp:cNvGraphicFramePr>
+              <a:graphicFrameLocks xmlns:a="http://schemas.openxmlformats.org/drawingml/2006/main" noChangeAspect="1"/>
+            </wp:cNvGraphicFramePr>
+            <a:graphic xmlns:a="http://schemas.openxmlformats.org/drawingml/2006/main">
+              <a:graphicData uri="http://schemas.openxmlformats.org/drawingml/2006/picture">
+                <pic:pic xmlns:pic="http://schemas.openxmlformats.org/drawingml/2006/picture">
+                  <pic:nvPicPr>
+                    <pic:cNvPr id="1" name=""/>
+                    <pic:cNvPicPr/>
+                  </pic:nvPicPr>
+                  <pic:blipFill>
+                    <a:blip r:embed="rId6"/>
+                    <a:stretch>
+                      <a:fillRect/>
+                    </a:stretch>
+                  </pic:blipFill>
+                  <pic:spPr>
+                    <a:xfrm>
+                      <a:off x="0" y="0"/>
+                      <a:ext cx="4089229" cy="1197864"/>
+                    </a:xfrm>
+                    <a:prstGeom prst="rect">
+                      <a:avLst/>
+                    </a:prstGeom>
+                  </pic:spPr>
+                </pic:pic>
+              </a:graphicData>
+            </a:graphic>
+          </wp:inline>
+        </w:drawing>
+      </w:r>
+      <w:bookmarkEnd w:id="0"/>
+    </w:p>
+    <w:p>
+      <w:pPr>
+        <w:pStyle w:val="a5"/>
+        <w:spacing w:after="240"/>
+        <w:jc w:val="center"/>
+        <w:rPr>
+          <w:color w:val="auto"/>
+        </w:rPr>
+      </w:pPr>
+      <w:r>
+        <w:rPr>
+          <w:color w:val="auto"/>
+        </w:rPr>
+        <w:t xml:space="preserve">Tabela </w:t>
+      </w:r>
+      <w:r>
+        <w:rPr>
+          <w:color w:val="auto"/>
+        </w:rPr>
+        <w:fldChar w:fldCharType="begin"/>
+      </w:r>
+      <w:r>
+        <w:rPr>
+          <w:color w:val="auto"/>
+        </w:rPr>
+        <w:instrText xml:space="preserve"> SEQ Tabela \* ARABIC </w:instrText>
+      </w:r>
+      <w:r>
+        <w:rPr>
+          <w:color w:val="auto"/>
+        </w:rPr>
+        <w:fldChar w:fldCharType="separate"/>
+      </w:r>
+      <w:r>
+        <w:rPr>
+          <w:noProof/>
+          <w:color w:val="auto"/>
+        </w:rPr>
+        <w:t>1</w:t>
+      </w:r>
+      <w:r>
+        <w:rPr>
+          <w:color w:val="auto"/>
+        </w:rPr>
+        <w:fldChar w:fldCharType="end"/>
+      </w:r>
+      <w:r>
+        <w:rPr>
+          <w:color w:val="auto"/>
+        </w:rPr>
+        <w:t xml:space="preserve"> - Rezultati eksperimenta jakog skaliranja</w:t>
+      </w:r>
+    </w:p>
     <w:p/>
     <w:p/>
     <w:p>
@@ -507,6 +846,316 @@
         <w:t>Slabo skaliranje</w:t>
       </w:r>
     </w:p>
+    <w:p/>
+    <w:p>
+      <w:r>
+        <w:t>Maksimalno teorijsko ubrza</w:t>
+      </w:r>
+      <w:r>
+        <w:t>nje je</w:t>
+      </w:r>
+      <w:r>
+        <w:t xml:space="preserve"> po </w:t>
+      </w:r>
+      <w:r>
+        <w:t>G</w:t>
+      </w:r>
+      <w:r>
+        <w:t>ustav</w:t>
+      </w:r>
+      <w:r>
+        <w:t>sonovom</w:t>
+      </w:r>
+      <w:r>
+        <w:t xml:space="preserve"> zakonu</w:t>
+      </w:r>
+      <w:r>
+        <w:t xml:space="preserve"> neograničeno</w:t>
+      </w:r>
+      <w:r>
+        <w:t>, odnosno iznosi N, gde je N broj procesorskih jezgara</w:t>
+      </w:r>
+      <w:r>
+        <w:t>.</w:t>
+      </w:r>
+    </w:p>
+    <w:p>
+      <w:r>
+        <w:t>Korišćene vrednosti parametara PSO algoritma tokom eksperimenta:</w:t>
+      </w:r>
+    </w:p>
+    <w:p>
+      <w:pPr>
+        <w:numPr>
+          <w:ilvl w:val="0"/>
+          <w:numId w:val="5"/>
+        </w:numPr>
+        <w:contextualSpacing/>
+      </w:pPr>
+      <w:r>
+        <w:t>iter_num = 100</w:t>
+      </w:r>
+    </w:p>
+    <w:p>
+      <w:pPr>
+        <w:numPr>
+          <w:ilvl w:val="0"/>
+          <w:numId w:val="5"/>
+        </w:numPr>
+        <w:contextualSpacing/>
+      </w:pPr>
+      <w:r>
+        <w:t xml:space="preserve">paticle_num = </w:t>
+      </w:r>
+      <w:r>
+        <w:t>(</w:t>
+      </w:r>
+      <w:r>
+        <w:t>100</w:t>
+      </w:r>
+      <w:r>
+        <w:t>, 200, 300, 400</w:t>
+      </w:r>
+      <w:r>
+        <w:t>). Vrednost ovog parametra je korišćena za postizanje konstantne količine posla</w:t>
+      </w:r>
+      <w:r>
+        <w:t xml:space="preserve"> u eksperimentu</w:t>
+      </w:r>
+      <w:r>
+        <w:t>.</w:t>
+      </w:r>
+    </w:p>
+    <w:p>
+      <w:pPr>
+        <w:numPr>
+          <w:ilvl w:val="0"/>
+          <w:numId w:val="5"/>
+        </w:numPr>
+        <w:contextualSpacing/>
+      </w:pPr>
+      <w:r>
+        <w:t xml:space="preserve">thresh_num = </w:t>
+      </w:r>
+      <w:r>
+        <w:t>1</w:t>
+      </w:r>
+    </w:p>
+    <w:p>
+      <w:pPr>
+        <w:numPr>
+          <w:ilvl w:val="0"/>
+          <w:numId w:val="5"/>
+        </w:numPr>
+        <w:contextualSpacing/>
+      </w:pPr>
+      <w:r>
+        <w:t>wi = 0.9, wf = 0.4, cpi = 0.5, cpf = 2.5, cgi = 2.5, cgf = 0.5, tsallis_order = 4</w:t>
+      </w:r>
+    </w:p>
+    <w:p>
+      <w:pPr>
+        <w:contextualSpacing/>
+      </w:pPr>
+    </w:p>
+    <w:p>
+      <w:pPr>
+        <w:contextualSpacing/>
+      </w:pPr>
+      <w:r>
+        <w:t xml:space="preserve">Na grafiku i u tabeli ispod nalaze se rezultati eksperimenta </w:t>
+      </w:r>
+      <w:r>
+        <w:t>slabog</w:t>
+      </w:r>
+      <w:r>
+        <w:t xml:space="preserve"> skaliranja:</w:t>
+      </w:r>
+    </w:p>
+    <w:p>
+      <w:pPr>
+        <w:contextualSpacing/>
+      </w:pPr>
+    </w:p>
+    <w:p>
+      <w:pPr>
+        <w:contextualSpacing/>
+        <w:jc w:val="center"/>
+      </w:pPr>
+      <w:r>
+        <w:rPr>
+          <w:noProof/>
+          <w:lang w:eastAsia="sr-Latn-RS"/>
+        </w:rPr>
+        <w:drawing>
+          <wp:inline distT="0" distB="0" distL="0" distR="0" wp14:anchorId="7DC5FD09" wp14:editId="2F8944DF">
+            <wp:extent cx="5486400" cy="3200400"/>
+            <wp:effectExtent l="0" t="0" r="0" b="0"/>
+            <wp:docPr id="5" name="Графикон 5"/>
+            <wp:cNvGraphicFramePr/>
+            <a:graphic xmlns:a="http://schemas.openxmlformats.org/drawingml/2006/main">
+              <a:graphicData uri="http://schemas.openxmlformats.org/drawingml/2006/chart">
+                <c:chart xmlns:c="http://schemas.openxmlformats.org/drawingml/2006/chart" xmlns:r="http://schemas.openxmlformats.org/officeDocument/2006/relationships" r:id="rId7"/>
+              </a:graphicData>
+            </a:graphic>
+          </wp:inline>
+        </w:drawing>
+      </w:r>
+    </w:p>
+    <w:p>
+      <w:pPr>
+        <w:pStyle w:val="a5"/>
+        <w:spacing w:after="240"/>
+        <w:jc w:val="center"/>
+        <w:rPr>
+          <w:color w:val="auto"/>
+        </w:rPr>
+      </w:pPr>
+      <w:r>
+        <w:rPr>
+          <w:color w:val="auto"/>
+        </w:rPr>
+        <w:t xml:space="preserve">Grafik </w:t>
+      </w:r>
+      <w:r>
+        <w:rPr>
+          <w:color w:val="auto"/>
+        </w:rPr>
+        <w:fldChar w:fldCharType="begin"/>
+      </w:r>
+      <w:r>
+        <w:rPr>
+          <w:color w:val="auto"/>
+        </w:rPr>
+        <w:instrText xml:space="preserve"> SEQ Grafik \* ARABIC </w:instrText>
+      </w:r>
+      <w:r>
+        <w:rPr>
+          <w:color w:val="auto"/>
+        </w:rPr>
+        <w:fldChar w:fldCharType="separate"/>
+      </w:r>
+      <w:r>
+        <w:rPr>
+          <w:noProof/>
+          <w:color w:val="auto"/>
+        </w:rPr>
+        <w:t>2</w:t>
+      </w:r>
+      <w:r>
+        <w:rPr>
+          <w:color w:val="auto"/>
+        </w:rPr>
+        <w:fldChar w:fldCharType="end"/>
+      </w:r>
+      <w:r>
+        <w:rPr>
+          <w:color w:val="auto"/>
+        </w:rPr>
+        <w:t xml:space="preserve"> - Rezultati eksperimenta slabog sklairanja</w:t>
+      </w:r>
+    </w:p>
+    <w:p>
+      <w:pPr>
+        <w:keepNext/>
+        <w:jc w:val="center"/>
+      </w:pPr>
+      <w:r>
+        <w:rPr>
+          <w:noProof/>
+          <w:lang w:eastAsia="sr-Latn-RS"/>
+        </w:rPr>
+        <w:drawing>
+          <wp:inline distT="0" distB="0" distL="0" distR="0" wp14:anchorId="07E84666" wp14:editId="2D573D0D">
+            <wp:extent cx="5148506" cy="1194435"/>
+            <wp:effectExtent l="0" t="0" r="0" b="5715"/>
+            <wp:docPr id="2" name="Слика 2"/>
+            <wp:cNvGraphicFramePr>
+              <a:graphicFrameLocks xmlns:a="http://schemas.openxmlformats.org/drawingml/2006/main" noChangeAspect="1"/>
+            </wp:cNvGraphicFramePr>
+            <a:graphic xmlns:a="http://schemas.openxmlformats.org/drawingml/2006/main">
+              <a:graphicData uri="http://schemas.openxmlformats.org/drawingml/2006/picture">
+                <pic:pic xmlns:pic="http://schemas.openxmlformats.org/drawingml/2006/picture">
+                  <pic:nvPicPr>
+                    <pic:cNvPr id="1" name=""/>
+                    <pic:cNvPicPr/>
+                  </pic:nvPicPr>
+                  <pic:blipFill>
+                    <a:blip r:embed="rId8"/>
+                    <a:stretch>
+                      <a:fillRect/>
+                    </a:stretch>
+                  </pic:blipFill>
+                  <pic:spPr>
+                    <a:xfrm>
+                      <a:off x="0" y="0"/>
+                      <a:ext cx="5348863" cy="1240917"/>
+                    </a:xfrm>
+                    <a:prstGeom prst="rect">
+                      <a:avLst/>
+                    </a:prstGeom>
+                  </pic:spPr>
+                </pic:pic>
+              </a:graphicData>
+            </a:graphic>
+          </wp:inline>
+        </w:drawing>
+      </w:r>
+    </w:p>
+    <w:p>
+      <w:pPr>
+        <w:pStyle w:val="a5"/>
+        <w:spacing w:after="240"/>
+        <w:jc w:val="center"/>
+        <w:rPr>
+          <w:color w:val="auto"/>
+        </w:rPr>
+      </w:pPr>
+      <w:r>
+        <w:rPr>
+          <w:color w:val="auto"/>
+        </w:rPr>
+        <w:t xml:space="preserve">Tabela </w:t>
+      </w:r>
+      <w:r>
+        <w:rPr>
+          <w:color w:val="auto"/>
+        </w:rPr>
+        <w:fldChar w:fldCharType="begin"/>
+      </w:r>
+      <w:r>
+        <w:rPr>
+          <w:color w:val="auto"/>
+        </w:rPr>
+        <w:instrText xml:space="preserve"> SEQ Tabela \* ARABIC </w:instrText>
+      </w:r>
+      <w:r>
+        <w:rPr>
+          <w:color w:val="auto"/>
+        </w:rPr>
+        <w:fldChar w:fldCharType="separate"/>
+      </w:r>
+      <w:r>
+        <w:rPr>
+          <w:noProof/>
+          <w:color w:val="auto"/>
+        </w:rPr>
+        <w:t>2</w:t>
+      </w:r>
+      <w:r>
+        <w:rPr>
+          <w:color w:val="auto"/>
+        </w:rPr>
+        <w:fldChar w:fldCharType="end"/>
+      </w:r>
+      <w:r>
+        <w:rPr>
+          <w:color w:val="auto"/>
+        </w:rPr>
+        <w:t xml:space="preserve"> - Rezultati eksperimenta slabog skaliranja</w:t>
+      </w:r>
+    </w:p>
+    <w:p/>
     <w:sectPr>
       <w:pgSz w:w="11906" w:h="16838"/>
       <w:pgMar w:top="1440" w:right="1440" w:bottom="1440" w:left="1440" w:header="708" w:footer="708" w:gutter="0"/>
@@ -632,6 +1281,557 @@
     </w:lvl>
   </w:abstractNum>
   <w:abstractNum w:abstractNumId="1" w15:restartNumberingAfterBreak="0">
+    <w:nsid w:val="0DE83B03"/>
+    <w:multiLevelType w:val="hybridMultilevel"/>
+    <w:tmpl w:val="CAAEF842"/>
+    <w:lvl w:ilvl="0" w:tplc="241A000F">
+      <w:start w:val="1"/>
+      <w:numFmt w:val="decimal"/>
+      <w:lvlText w:val="%1."/>
+      <w:lvlJc w:val="left"/>
+      <w:pPr>
+        <w:ind w:left="720" w:hanging="360"/>
+      </w:pPr>
+      <w:rPr>
+        <w:rFonts w:hint="default"/>
+      </w:rPr>
+    </w:lvl>
+    <w:lvl w:ilvl="1" w:tplc="241A0019" w:tentative="1">
+      <w:start w:val="1"/>
+      <w:numFmt w:val="lowerLetter"/>
+      <w:lvlText w:val="%2."/>
+      <w:lvlJc w:val="left"/>
+      <w:pPr>
+        <w:ind w:left="1440" w:hanging="360"/>
+      </w:pPr>
+    </w:lvl>
+    <w:lvl w:ilvl="2" w:tplc="241A001B" w:tentative="1">
+      <w:start w:val="1"/>
+      <w:numFmt w:val="lowerRoman"/>
+      <w:lvlText w:val="%3."/>
+      <w:lvlJc w:val="right"/>
+      <w:pPr>
+        <w:ind w:left="2160" w:hanging="180"/>
+      </w:pPr>
+    </w:lvl>
+    <w:lvl w:ilvl="3" w:tplc="241A000F" w:tentative="1">
+      <w:start w:val="1"/>
+      <w:numFmt w:val="decimal"/>
+      <w:lvlText w:val="%4."/>
+      <w:lvlJc w:val="left"/>
+      <w:pPr>
+        <w:ind w:left="2880" w:hanging="360"/>
+      </w:pPr>
+    </w:lvl>
+    <w:lvl w:ilvl="4" w:tplc="241A0019" w:tentative="1">
+      <w:start w:val="1"/>
+      <w:numFmt w:val="lowerLetter"/>
+      <w:lvlText w:val="%5."/>
+      <w:lvlJc w:val="left"/>
+      <w:pPr>
+        <w:ind w:left="3600" w:hanging="360"/>
+      </w:pPr>
+    </w:lvl>
+    <w:lvl w:ilvl="5" w:tplc="241A001B" w:tentative="1">
+      <w:start w:val="1"/>
+      <w:numFmt w:val="lowerRoman"/>
+      <w:lvlText w:val="%6."/>
+      <w:lvlJc w:val="right"/>
+      <w:pPr>
+        <w:ind w:left="4320" w:hanging="180"/>
+      </w:pPr>
+    </w:lvl>
+    <w:lvl w:ilvl="6" w:tplc="241A000F" w:tentative="1">
+      <w:start w:val="1"/>
+      <w:numFmt w:val="decimal"/>
+      <w:lvlText w:val="%7."/>
+      <w:lvlJc w:val="left"/>
+      <w:pPr>
+        <w:ind w:left="5040" w:hanging="360"/>
+      </w:pPr>
+    </w:lvl>
+    <w:lvl w:ilvl="7" w:tplc="241A0019" w:tentative="1">
+      <w:start w:val="1"/>
+      <w:numFmt w:val="lowerLetter"/>
+      <w:lvlText w:val="%8."/>
+      <w:lvlJc w:val="left"/>
+      <w:pPr>
+        <w:ind w:left="5760" w:hanging="360"/>
+      </w:pPr>
+    </w:lvl>
+    <w:lvl w:ilvl="8" w:tplc="241A001B" w:tentative="1">
+      <w:start w:val="1"/>
+      <w:numFmt w:val="lowerRoman"/>
+      <w:lvlText w:val="%9."/>
+      <w:lvlJc w:val="right"/>
+      <w:pPr>
+        <w:ind w:left="6480" w:hanging="180"/>
+      </w:pPr>
+    </w:lvl>
+  </w:abstractNum>
+  <w:abstractNum w:abstractNumId="2" w15:restartNumberingAfterBreak="0">
+    <w:nsid w:val="0EC727D2"/>
+    <w:multiLevelType w:val="hybridMultilevel"/>
+    <w:tmpl w:val="92E4BACE"/>
+    <w:lvl w:ilvl="0" w:tplc="241A000F">
+      <w:start w:val="1"/>
+      <w:numFmt w:val="decimal"/>
+      <w:lvlText w:val="%1."/>
+      <w:lvlJc w:val="left"/>
+      <w:pPr>
+        <w:ind w:left="720" w:hanging="360"/>
+      </w:pPr>
+      <w:rPr>
+        <w:rFonts w:hint="default"/>
+      </w:rPr>
+    </w:lvl>
+    <w:lvl w:ilvl="1" w:tplc="241A0019" w:tentative="1">
+      <w:start w:val="1"/>
+      <w:numFmt w:val="lowerLetter"/>
+      <w:lvlText w:val="%2."/>
+      <w:lvlJc w:val="left"/>
+      <w:pPr>
+        <w:ind w:left="1440" w:hanging="360"/>
+      </w:pPr>
+    </w:lvl>
+    <w:lvl w:ilvl="2" w:tplc="241A001B" w:tentative="1">
+      <w:start w:val="1"/>
+      <w:numFmt w:val="lowerRoman"/>
+      <w:lvlText w:val="%3."/>
+      <w:lvlJc w:val="right"/>
+      <w:pPr>
+        <w:ind w:left="2160" w:hanging="180"/>
+      </w:pPr>
+    </w:lvl>
+    <w:lvl w:ilvl="3" w:tplc="241A000F" w:tentative="1">
+      <w:start w:val="1"/>
+      <w:numFmt w:val="decimal"/>
+      <w:lvlText w:val="%4."/>
+      <w:lvlJc w:val="left"/>
+      <w:pPr>
+        <w:ind w:left="2880" w:hanging="360"/>
+      </w:pPr>
+    </w:lvl>
+    <w:lvl w:ilvl="4" w:tplc="241A0019" w:tentative="1">
+      <w:start w:val="1"/>
+      <w:numFmt w:val="lowerLetter"/>
+      <w:lvlText w:val="%5."/>
+      <w:lvlJc w:val="left"/>
+      <w:pPr>
+        <w:ind w:left="3600" w:hanging="360"/>
+      </w:pPr>
+    </w:lvl>
+    <w:lvl w:ilvl="5" w:tplc="241A001B" w:tentative="1">
+      <w:start w:val="1"/>
+      <w:numFmt w:val="lowerRoman"/>
+      <w:lvlText w:val="%6."/>
+      <w:lvlJc w:val="right"/>
+      <w:pPr>
+        <w:ind w:left="4320" w:hanging="180"/>
+      </w:pPr>
+    </w:lvl>
+    <w:lvl w:ilvl="6" w:tplc="241A000F" w:tentative="1">
+      <w:start w:val="1"/>
+      <w:numFmt w:val="decimal"/>
+      <w:lvlText w:val="%7."/>
+      <w:lvlJc w:val="left"/>
+      <w:pPr>
+        <w:ind w:left="5040" w:hanging="360"/>
+      </w:pPr>
+    </w:lvl>
+    <w:lvl w:ilvl="7" w:tplc="241A0019" w:tentative="1">
+      <w:start w:val="1"/>
+      <w:numFmt w:val="lowerLetter"/>
+      <w:lvlText w:val="%8."/>
+      <w:lvlJc w:val="left"/>
+      <w:pPr>
+        <w:ind w:left="5760" w:hanging="360"/>
+      </w:pPr>
+    </w:lvl>
+    <w:lvl w:ilvl="8" w:tplc="241A001B" w:tentative="1">
+      <w:start w:val="1"/>
+      <w:numFmt w:val="lowerRoman"/>
+      <w:lvlText w:val="%9."/>
+      <w:lvlJc w:val="right"/>
+      <w:pPr>
+        <w:ind w:left="6480" w:hanging="180"/>
+      </w:pPr>
+    </w:lvl>
+  </w:abstractNum>
+  <w:abstractNum w:abstractNumId="3" w15:restartNumberingAfterBreak="0">
+    <w:nsid w:val="13B95410"/>
+    <w:multiLevelType w:val="hybridMultilevel"/>
+    <w:tmpl w:val="403CA8EE"/>
+    <w:lvl w:ilvl="0" w:tplc="241A000F">
+      <w:start w:val="1"/>
+      <w:numFmt w:val="decimal"/>
+      <w:lvlText w:val="%1."/>
+      <w:lvlJc w:val="left"/>
+      <w:pPr>
+        <w:ind w:left="720" w:hanging="360"/>
+      </w:pPr>
+    </w:lvl>
+    <w:lvl w:ilvl="1" w:tplc="241A0019">
+      <w:start w:val="1"/>
+      <w:numFmt w:val="lowerLetter"/>
+      <w:lvlText w:val="%2."/>
+      <w:lvlJc w:val="left"/>
+      <w:pPr>
+        <w:ind w:left="1440" w:hanging="360"/>
+      </w:pPr>
+    </w:lvl>
+    <w:lvl w:ilvl="2" w:tplc="241A001B" w:tentative="1">
+      <w:start w:val="1"/>
+      <w:numFmt w:val="lowerRoman"/>
+      <w:lvlText w:val="%3."/>
+      <w:lvlJc w:val="right"/>
+      <w:pPr>
+        <w:ind w:left="2160" w:hanging="180"/>
+      </w:pPr>
+    </w:lvl>
+    <w:lvl w:ilvl="3" w:tplc="241A000F" w:tentative="1">
+      <w:start w:val="1"/>
+      <w:numFmt w:val="decimal"/>
+      <w:lvlText w:val="%4."/>
+      <w:lvlJc w:val="left"/>
+      <w:pPr>
+        <w:ind w:left="2880" w:hanging="360"/>
+      </w:pPr>
+    </w:lvl>
+    <w:lvl w:ilvl="4" w:tplc="241A0019" w:tentative="1">
+      <w:start w:val="1"/>
+      <w:numFmt w:val="lowerLetter"/>
+      <w:lvlText w:val="%5."/>
+      <w:lvlJc w:val="left"/>
+      <w:pPr>
+        <w:ind w:left="3600" w:hanging="360"/>
+      </w:pPr>
+    </w:lvl>
+    <w:lvl w:ilvl="5" w:tplc="241A001B" w:tentative="1">
+      <w:start w:val="1"/>
+      <w:numFmt w:val="lowerRoman"/>
+      <w:lvlText w:val="%6."/>
+      <w:lvlJc w:val="right"/>
+      <w:pPr>
+        <w:ind w:left="4320" w:hanging="180"/>
+      </w:pPr>
+    </w:lvl>
+    <w:lvl w:ilvl="6" w:tplc="241A000F" w:tentative="1">
+      <w:start w:val="1"/>
+      <w:numFmt w:val="decimal"/>
+      <w:lvlText w:val="%7."/>
+      <w:lvlJc w:val="left"/>
+      <w:pPr>
+        <w:ind w:left="5040" w:hanging="360"/>
+      </w:pPr>
+    </w:lvl>
+    <w:lvl w:ilvl="7" w:tplc="241A0019" w:tentative="1">
+      <w:start w:val="1"/>
+      <w:numFmt w:val="lowerLetter"/>
+      <w:lvlText w:val="%8."/>
+      <w:lvlJc w:val="left"/>
+      <w:pPr>
+        <w:ind w:left="5760" w:hanging="360"/>
+      </w:pPr>
+    </w:lvl>
+    <w:lvl w:ilvl="8" w:tplc="241A001B" w:tentative="1">
+      <w:start w:val="1"/>
+      <w:numFmt w:val="lowerRoman"/>
+      <w:lvlText w:val="%9."/>
+      <w:lvlJc w:val="right"/>
+      <w:pPr>
+        <w:ind w:left="6480" w:hanging="180"/>
+      </w:pPr>
+    </w:lvl>
+  </w:abstractNum>
+  <w:abstractNum w:abstractNumId="4" w15:restartNumberingAfterBreak="0">
+    <w:nsid w:val="153C6269"/>
+    <w:multiLevelType w:val="hybridMultilevel"/>
+    <w:tmpl w:val="39C80CEC"/>
+    <w:lvl w:ilvl="0" w:tplc="241A000F">
+      <w:start w:val="1"/>
+      <w:numFmt w:val="decimal"/>
+      <w:lvlText w:val="%1."/>
+      <w:lvlJc w:val="left"/>
+      <w:pPr>
+        <w:ind w:left="720" w:hanging="360"/>
+      </w:pPr>
+    </w:lvl>
+    <w:lvl w:ilvl="1" w:tplc="241A0019">
+      <w:start w:val="1"/>
+      <w:numFmt w:val="lowerLetter"/>
+      <w:lvlText w:val="%2."/>
+      <w:lvlJc w:val="left"/>
+      <w:pPr>
+        <w:ind w:left="1440" w:hanging="360"/>
+      </w:pPr>
+    </w:lvl>
+    <w:lvl w:ilvl="2" w:tplc="241A001B" w:tentative="1">
+      <w:start w:val="1"/>
+      <w:numFmt w:val="lowerRoman"/>
+      <w:lvlText w:val="%3."/>
+      <w:lvlJc w:val="right"/>
+      <w:pPr>
+        <w:ind w:left="2160" w:hanging="180"/>
+      </w:pPr>
+    </w:lvl>
+    <w:lvl w:ilvl="3" w:tplc="241A000F" w:tentative="1">
+      <w:start w:val="1"/>
+      <w:numFmt w:val="decimal"/>
+      <w:lvlText w:val="%4."/>
+      <w:lvlJc w:val="left"/>
+      <w:pPr>
+        <w:ind w:left="2880" w:hanging="360"/>
+      </w:pPr>
+    </w:lvl>
+    <w:lvl w:ilvl="4" w:tplc="241A0019" w:tentative="1">
+      <w:start w:val="1"/>
+      <w:numFmt w:val="lowerLetter"/>
+      <w:lvlText w:val="%5."/>
+      <w:lvlJc w:val="left"/>
+      <w:pPr>
+        <w:ind w:left="3600" w:hanging="360"/>
+      </w:pPr>
+    </w:lvl>
+    <w:lvl w:ilvl="5" w:tplc="241A001B" w:tentative="1">
+      <w:start w:val="1"/>
+      <w:numFmt w:val="lowerRoman"/>
+      <w:lvlText w:val="%6."/>
+      <w:lvlJc w:val="right"/>
+      <w:pPr>
+        <w:ind w:left="4320" w:hanging="180"/>
+      </w:pPr>
+    </w:lvl>
+    <w:lvl w:ilvl="6" w:tplc="241A000F" w:tentative="1">
+      <w:start w:val="1"/>
+      <w:numFmt w:val="decimal"/>
+      <w:lvlText w:val="%7."/>
+      <w:lvlJc w:val="left"/>
+      <w:pPr>
+        <w:ind w:left="5040" w:hanging="360"/>
+      </w:pPr>
+    </w:lvl>
+    <w:lvl w:ilvl="7" w:tplc="241A0019" w:tentative="1">
+      <w:start w:val="1"/>
+      <w:numFmt w:val="lowerLetter"/>
+      <w:lvlText w:val="%8."/>
+      <w:lvlJc w:val="left"/>
+      <w:pPr>
+        <w:ind w:left="5760" w:hanging="360"/>
+      </w:pPr>
+    </w:lvl>
+    <w:lvl w:ilvl="8" w:tplc="241A001B" w:tentative="1">
+      <w:start w:val="1"/>
+      <w:numFmt w:val="lowerRoman"/>
+      <w:lvlText w:val="%9."/>
+      <w:lvlJc w:val="right"/>
+      <w:pPr>
+        <w:ind w:left="6480" w:hanging="180"/>
+      </w:pPr>
+    </w:lvl>
+  </w:abstractNum>
+  <w:abstractNum w:abstractNumId="5" w15:restartNumberingAfterBreak="0">
+    <w:nsid w:val="451753CD"/>
+    <w:multiLevelType w:val="hybridMultilevel"/>
+    <w:tmpl w:val="DCD22106"/>
+    <w:lvl w:ilvl="0" w:tplc="F64C565E">
+      <w:numFmt w:val="bullet"/>
+      <w:lvlText w:val="-"/>
+      <w:lvlJc w:val="left"/>
+      <w:pPr>
+        <w:ind w:left="720" w:hanging="360"/>
+      </w:pPr>
+      <w:rPr>
+        <w:rFonts w:ascii="Calibri Light" w:eastAsiaTheme="majorEastAsia" w:hAnsi="Calibri Light" w:cs="Calibri Light" w:hint="default"/>
+      </w:rPr>
+    </w:lvl>
+    <w:lvl w:ilvl="1" w:tplc="241A0003" w:tentative="1">
+      <w:start w:val="1"/>
+      <w:numFmt w:val="bullet"/>
+      <w:lvlText w:val="o"/>
+      <w:lvlJc w:val="left"/>
+      <w:pPr>
+        <w:ind w:left="1440" w:hanging="360"/>
+      </w:pPr>
+      <w:rPr>
+        <w:rFonts w:ascii="Courier New" w:hAnsi="Courier New" w:cs="Courier New" w:hint="default"/>
+      </w:rPr>
+    </w:lvl>
+    <w:lvl w:ilvl="2" w:tplc="241A0005" w:tentative="1">
+      <w:start w:val="1"/>
+      <w:numFmt w:val="bullet"/>
+      <w:lvlText w:val=""/>
+      <w:lvlJc w:val="left"/>
+      <w:pPr>
+        <w:ind w:left="2160" w:hanging="360"/>
+      </w:pPr>
+      <w:rPr>
+        <w:rFonts w:ascii="Wingdings" w:hAnsi="Wingdings" w:hint="default"/>
+      </w:rPr>
+    </w:lvl>
+    <w:lvl w:ilvl="3" w:tplc="241A0001" w:tentative="1">
+      <w:start w:val="1"/>
+      <w:numFmt w:val="bullet"/>
+      <w:lvlText w:val=""/>
+      <w:lvlJc w:val="left"/>
+      <w:pPr>
+        <w:ind w:left="2880" w:hanging="360"/>
+      </w:pPr>
+      <w:rPr>
+        <w:rFonts w:ascii="Symbol" w:hAnsi="Symbol" w:hint="default"/>
+      </w:rPr>
+    </w:lvl>
+    <w:lvl w:ilvl="4" w:tplc="241A0003" w:tentative="1">
+      <w:start w:val="1"/>
+      <w:numFmt w:val="bullet"/>
+      <w:lvlText w:val="o"/>
+      <w:lvlJc w:val="left"/>
+      <w:pPr>
+        <w:ind w:left="3600" w:hanging="360"/>
+      </w:pPr>
+      <w:rPr>
+        <w:rFonts w:ascii="Courier New" w:hAnsi="Courier New" w:cs="Courier New" w:hint="default"/>
+      </w:rPr>
+    </w:lvl>
+    <w:lvl w:ilvl="5" w:tplc="241A0005" w:tentative="1">
+      <w:start w:val="1"/>
+      <w:numFmt w:val="bullet"/>
+      <w:lvlText w:val=""/>
+      <w:lvlJc w:val="left"/>
+      <w:pPr>
+        <w:ind w:left="4320" w:hanging="360"/>
+      </w:pPr>
+      <w:rPr>
+        <w:rFonts w:ascii="Wingdings" w:hAnsi="Wingdings" w:hint="default"/>
+      </w:rPr>
+    </w:lvl>
+    <w:lvl w:ilvl="6" w:tplc="241A0001" w:tentative="1">
+      <w:start w:val="1"/>
+      <w:numFmt w:val="bullet"/>
+      <w:lvlText w:val=""/>
+      <w:lvlJc w:val="left"/>
+      <w:pPr>
+        <w:ind w:left="5040" w:hanging="360"/>
+      </w:pPr>
+      <w:rPr>
+        <w:rFonts w:ascii="Symbol" w:hAnsi="Symbol" w:hint="default"/>
+      </w:rPr>
+    </w:lvl>
+    <w:lvl w:ilvl="7" w:tplc="241A0003" w:tentative="1">
+      <w:start w:val="1"/>
+      <w:numFmt w:val="bullet"/>
+      <w:lvlText w:val="o"/>
+      <w:lvlJc w:val="left"/>
+      <w:pPr>
+        <w:ind w:left="5760" w:hanging="360"/>
+      </w:pPr>
+      <w:rPr>
+        <w:rFonts w:ascii="Courier New" w:hAnsi="Courier New" w:cs="Courier New" w:hint="default"/>
+      </w:rPr>
+    </w:lvl>
+    <w:lvl w:ilvl="8" w:tplc="241A0005" w:tentative="1">
+      <w:start w:val="1"/>
+      <w:numFmt w:val="bullet"/>
+      <w:lvlText w:val=""/>
+      <w:lvlJc w:val="left"/>
+      <w:pPr>
+        <w:ind w:left="6480" w:hanging="360"/>
+      </w:pPr>
+      <w:rPr>
+        <w:rFonts w:ascii="Wingdings" w:hAnsi="Wingdings" w:hint="default"/>
+      </w:rPr>
+    </w:lvl>
+  </w:abstractNum>
+  <w:abstractNum w:abstractNumId="6" w15:restartNumberingAfterBreak="0">
+    <w:nsid w:val="4892574D"/>
+    <w:multiLevelType w:val="hybridMultilevel"/>
+    <w:tmpl w:val="EAEA9FAC"/>
+    <w:lvl w:ilvl="0" w:tplc="241A000F">
+      <w:start w:val="1"/>
+      <w:numFmt w:val="decimal"/>
+      <w:lvlText w:val="%1."/>
+      <w:lvlJc w:val="left"/>
+      <w:pPr>
+        <w:ind w:left="720" w:hanging="360"/>
+      </w:pPr>
+      <w:rPr>
+        <w:rFonts w:hint="default"/>
+      </w:rPr>
+    </w:lvl>
+    <w:lvl w:ilvl="1" w:tplc="241A0019" w:tentative="1">
+      <w:start w:val="1"/>
+      <w:numFmt w:val="lowerLetter"/>
+      <w:lvlText w:val="%2."/>
+      <w:lvlJc w:val="left"/>
+      <w:pPr>
+        <w:ind w:left="1440" w:hanging="360"/>
+      </w:pPr>
+    </w:lvl>
+    <w:lvl w:ilvl="2" w:tplc="241A001B" w:tentative="1">
+      <w:start w:val="1"/>
+      <w:numFmt w:val="lowerRoman"/>
+      <w:lvlText w:val="%3."/>
+      <w:lvlJc w:val="right"/>
+      <w:pPr>
+        <w:ind w:left="2160" w:hanging="180"/>
+      </w:pPr>
+    </w:lvl>
+    <w:lvl w:ilvl="3" w:tplc="241A000F" w:tentative="1">
+      <w:start w:val="1"/>
+      <w:numFmt w:val="decimal"/>
+      <w:lvlText w:val="%4."/>
+      <w:lvlJc w:val="left"/>
+      <w:pPr>
+        <w:ind w:left="2880" w:hanging="360"/>
+      </w:pPr>
+    </w:lvl>
+    <w:lvl w:ilvl="4" w:tplc="241A0019" w:tentative="1">
+      <w:start w:val="1"/>
+      <w:numFmt w:val="lowerLetter"/>
+      <w:lvlText w:val="%5."/>
+      <w:lvlJc w:val="left"/>
+      <w:pPr>
+        <w:ind w:left="3600" w:hanging="360"/>
+      </w:pPr>
+    </w:lvl>
+    <w:lvl w:ilvl="5" w:tplc="241A001B" w:tentative="1">
+      <w:start w:val="1"/>
+      <w:numFmt w:val="lowerRoman"/>
+      <w:lvlText w:val="%6."/>
+      <w:lvlJc w:val="right"/>
+      <w:pPr>
+        <w:ind w:left="4320" w:hanging="180"/>
+      </w:pPr>
+    </w:lvl>
+    <w:lvl w:ilvl="6" w:tplc="241A000F" w:tentative="1">
+      <w:start w:val="1"/>
+      <w:numFmt w:val="decimal"/>
+      <w:lvlText w:val="%7."/>
+      <w:lvlJc w:val="left"/>
+      <w:pPr>
+        <w:ind w:left="5040" w:hanging="360"/>
+      </w:pPr>
+    </w:lvl>
+    <w:lvl w:ilvl="7" w:tplc="241A0019" w:tentative="1">
+      <w:start w:val="1"/>
+      <w:numFmt w:val="lowerLetter"/>
+      <w:lvlText w:val="%8."/>
+      <w:lvlJc w:val="left"/>
+      <w:pPr>
+        <w:ind w:left="5760" w:hanging="360"/>
+      </w:pPr>
+    </w:lvl>
+    <w:lvl w:ilvl="8" w:tplc="241A001B" w:tentative="1">
+      <w:start w:val="1"/>
+      <w:numFmt w:val="lowerRoman"/>
+      <w:lvlText w:val="%9."/>
+      <w:lvlJc w:val="right"/>
+      <w:pPr>
+        <w:ind w:left="6480" w:hanging="180"/>
+      </w:pPr>
+    </w:lvl>
+  </w:abstractNum>
+  <w:abstractNum w:abstractNumId="7" w15:restartNumberingAfterBreak="0">
     <w:nsid w:val="4C5A5E52"/>
     <w:multiLevelType w:val="hybridMultilevel"/>
     <w:tmpl w:val="7C0A2666"/>
@@ -743,7 +1943,93 @@
       </w:rPr>
     </w:lvl>
   </w:abstractNum>
-  <w:abstractNum w:abstractNumId="2" w15:restartNumberingAfterBreak="0">
+  <w:abstractNum w:abstractNumId="8" w15:restartNumberingAfterBreak="0">
+    <w:nsid w:val="56361C9B"/>
+    <w:multiLevelType w:val="hybridMultilevel"/>
+    <w:tmpl w:val="54746B2A"/>
+    <w:lvl w:ilvl="0" w:tplc="241A000F">
+      <w:start w:val="1"/>
+      <w:numFmt w:val="decimal"/>
+      <w:lvlText w:val="%1."/>
+      <w:lvlJc w:val="left"/>
+      <w:pPr>
+        <w:ind w:left="720" w:hanging="360"/>
+      </w:pPr>
+    </w:lvl>
+    <w:lvl w:ilvl="1" w:tplc="241A0019" w:tentative="1">
+      <w:start w:val="1"/>
+      <w:numFmt w:val="lowerLetter"/>
+      <w:lvlText w:val="%2."/>
+      <w:lvlJc w:val="left"/>
+      <w:pPr>
+        <w:ind w:left="1440" w:hanging="360"/>
+      </w:pPr>
+    </w:lvl>
+    <w:lvl w:ilvl="2" w:tplc="241A001B" w:tentative="1">
+      <w:start w:val="1"/>
+      <w:numFmt w:val="lowerRoman"/>
+      <w:lvlText w:val="%3."/>
+      <w:lvlJc w:val="right"/>
+      <w:pPr>
+        <w:ind w:left="2160" w:hanging="180"/>
+      </w:pPr>
+    </w:lvl>
+    <w:lvl w:ilvl="3" w:tplc="241A000F" w:tentative="1">
+      <w:start w:val="1"/>
+      <w:numFmt w:val="decimal"/>
+      <w:lvlText w:val="%4."/>
+      <w:lvlJc w:val="left"/>
+      <w:pPr>
+        <w:ind w:left="2880" w:hanging="360"/>
+      </w:pPr>
+    </w:lvl>
+    <w:lvl w:ilvl="4" w:tplc="241A0019" w:tentative="1">
+      <w:start w:val="1"/>
+      <w:numFmt w:val="lowerLetter"/>
+      <w:lvlText w:val="%5."/>
+      <w:lvlJc w:val="left"/>
+      <w:pPr>
+        <w:ind w:left="3600" w:hanging="360"/>
+      </w:pPr>
+    </w:lvl>
+    <w:lvl w:ilvl="5" w:tplc="241A001B" w:tentative="1">
+      <w:start w:val="1"/>
+      <w:numFmt w:val="lowerRoman"/>
+      <w:lvlText w:val="%6."/>
+      <w:lvlJc w:val="right"/>
+      <w:pPr>
+        <w:ind w:left="4320" w:hanging="180"/>
+      </w:pPr>
+    </w:lvl>
+    <w:lvl w:ilvl="6" w:tplc="241A000F" w:tentative="1">
+      <w:start w:val="1"/>
+      <w:numFmt w:val="decimal"/>
+      <w:lvlText w:val="%7."/>
+      <w:lvlJc w:val="left"/>
+      <w:pPr>
+        <w:ind w:left="5040" w:hanging="360"/>
+      </w:pPr>
+    </w:lvl>
+    <w:lvl w:ilvl="7" w:tplc="241A0019" w:tentative="1">
+      <w:start w:val="1"/>
+      <w:numFmt w:val="lowerLetter"/>
+      <w:lvlText w:val="%8."/>
+      <w:lvlJc w:val="left"/>
+      <w:pPr>
+        <w:ind w:left="5760" w:hanging="360"/>
+      </w:pPr>
+    </w:lvl>
+    <w:lvl w:ilvl="8" w:tplc="241A001B" w:tentative="1">
+      <w:start w:val="1"/>
+      <w:numFmt w:val="lowerRoman"/>
+      <w:lvlText w:val="%9."/>
+      <w:lvlJc w:val="right"/>
+      <w:pPr>
+        <w:ind w:left="6480" w:hanging="180"/>
+      </w:pPr>
+    </w:lvl>
+  </w:abstractNum>
+  <w:abstractNum w:abstractNumId="9" w15:restartNumberingAfterBreak="0">
     <w:nsid w:val="6E877AB2"/>
     <w:multiLevelType w:val="hybridMultilevel"/>
     <w:tmpl w:val="87D44696"/>
@@ -855,7 +2141,7 @@
       </w:rPr>
     </w:lvl>
   </w:abstractNum>
-  <w:abstractNum w:abstractNumId="3" w15:restartNumberingAfterBreak="0">
+  <w:abstractNum w:abstractNumId="10" w15:restartNumberingAfterBreak="0">
     <w:nsid w:val="73C52FD4"/>
     <w:multiLevelType w:val="hybridMultilevel"/>
     <w:tmpl w:val="2082852C"/>
@@ -971,13 +2257,34 @@
     <w:abstractNumId w:val="0"/>
   </w:num>
   <w:num w:numId="2">
+    <w:abstractNumId w:val="7"/>
+  </w:num>
+  <w:num w:numId="3">
+    <w:abstractNumId w:val="10"/>
+  </w:num>
+  <w:num w:numId="4">
+    <w:abstractNumId w:val="9"/>
+  </w:num>
+  <w:num w:numId="5">
+    <w:abstractNumId w:val="5"/>
+  </w:num>
+  <w:num w:numId="6">
     <w:abstractNumId w:val="1"/>
   </w:num>
-  <w:num w:numId="3">
+  <w:num w:numId="7">
+    <w:abstractNumId w:val="8"/>
+  </w:num>
+  <w:num w:numId="8">
+    <w:abstractNumId w:val="6"/>
+  </w:num>
+  <w:num w:numId="9">
+    <w:abstractNumId w:val="2"/>
+  </w:num>
+  <w:num w:numId="10">
     <w:abstractNumId w:val="3"/>
   </w:num>
-  <w:num w:numId="4">
-    <w:abstractNumId w:val="2"/>
+  <w:num w:numId="11">
+    <w:abstractNumId w:val="4"/>
   </w:num>
 </w:numbering>
 </file>
@@ -1517,7 +2824,2355 @@
       <w:contextualSpacing/>
     </w:pPr>
   </w:style>
+  <w:style w:type="table" w:styleId="a4">
+    <w:name w:val="Table Grid"/>
+    <w:basedOn w:val="a0"/>
+    <w:uiPriority w:val="39"/>
+    <w:rsid w:val="00F9024A"/>
+    <w:pPr>
+      <w:spacing w:after="0" w:line="240" w:lineRule="auto"/>
+    </w:pPr>
+    <w:tblPr>
+      <w:tblBorders>
+        <w:top w:val="single" w:sz="4" w:space="0" w:color="auto"/>
+        <w:left w:val="single" w:sz="4" w:space="0" w:color="auto"/>
+        <w:bottom w:val="single" w:sz="4" w:space="0" w:color="auto"/>
+        <w:right w:val="single" w:sz="4" w:space="0" w:color="auto"/>
+        <w:insideH w:val="single" w:sz="4" w:space="0" w:color="auto"/>
+        <w:insideV w:val="single" w:sz="4" w:space="0" w:color="auto"/>
+      </w:tblBorders>
+    </w:tblPr>
+  </w:style>
+  <w:style w:type="paragraph" w:styleId="a5">
+    <w:name w:val="caption"/>
+    <w:basedOn w:val="Normal"/>
+    <w:next w:val="Normal"/>
+    <w:uiPriority w:val="35"/>
+    <w:unhideWhenUsed/>
+    <w:qFormat/>
+    <w:rsid w:val="00F9024A"/>
+    <w:pPr>
+      <w:spacing w:after="200" w:line="240" w:lineRule="auto"/>
+    </w:pPr>
+    <w:rPr>
+      <w:i/>
+      <w:iCs/>
+      <w:color w:val="44546A" w:themeColor="text2"/>
+      <w:sz w:val="18"/>
+      <w:szCs w:val="18"/>
+    </w:rPr>
+  </w:style>
 </w:styles>
+</file>
+
+<file path=word/charts/chart1.xml><?xml version="1.0" encoding="utf-8"?>
+<c:chartSpace xmlns:c="http://schemas.openxmlformats.org/drawingml/2006/chart" xmlns:a="http://schemas.openxmlformats.org/drawingml/2006/main" xmlns:r="http://schemas.openxmlformats.org/officeDocument/2006/relationships">
+  <c:date1904 val="0"/>
+  <c:lang val="sr-Cyrl-CS"/>
+  <c:roundedCorners val="0"/>
+  <mc:AlternateContent xmlns:mc="http://schemas.openxmlformats.org/markup-compatibility/2006">
+    <mc:Choice xmlns:c14="http://schemas.microsoft.com/office/drawing/2007/8/2/chart" Requires="c14">
+      <c14:style val="102"/>
+    </mc:Choice>
+    <mc:Fallback>
+      <c:style val="2"/>
+    </mc:Fallback>
+  </mc:AlternateContent>
+  <c:chart>
+    <c:title>
+      <c:tx>
+        <c:rich>
+          <a:bodyPr rot="0" spcFirstLastPara="1" vertOverflow="ellipsis" vert="horz" wrap="square" anchor="ctr" anchorCtr="1"/>
+          <a:lstStyle/>
+          <a:p>
+            <a:pPr>
+              <a:defRPr sz="1600" b="1" i="0" u="none" strike="noStrike" kern="1200" cap="all" spc="120" normalizeH="0" baseline="0">
+                <a:solidFill>
+                  <a:schemeClr val="tx1">
+                    <a:lumMod val="65000"/>
+                    <a:lumOff val="35000"/>
+                  </a:schemeClr>
+                </a:solidFill>
+                <a:latin typeface="+mn-lt"/>
+                <a:ea typeface="+mn-ea"/>
+                <a:cs typeface="+mn-cs"/>
+              </a:defRPr>
+            </a:pPr>
+            <a:r>
+              <a:rPr lang="en-US"/>
+              <a:t>Jako skaliranje</a:t>
+            </a:r>
+            <a:endParaRPr lang="sr-Latn-RS"/>
+          </a:p>
+        </c:rich>
+      </c:tx>
+      <c:overlay val="0"/>
+      <c:spPr>
+        <a:noFill/>
+        <a:ln>
+          <a:noFill/>
+        </a:ln>
+        <a:effectLst/>
+      </c:spPr>
+      <c:txPr>
+        <a:bodyPr rot="0" spcFirstLastPara="1" vertOverflow="ellipsis" vert="horz" wrap="square" anchor="ctr" anchorCtr="1"/>
+        <a:lstStyle/>
+        <a:p>
+          <a:pPr>
+            <a:defRPr sz="1600" b="1" i="0" u="none" strike="noStrike" kern="1200" cap="all" spc="120" normalizeH="0" baseline="0">
+              <a:solidFill>
+                <a:schemeClr val="tx1">
+                  <a:lumMod val="65000"/>
+                  <a:lumOff val="35000"/>
+                </a:schemeClr>
+              </a:solidFill>
+              <a:latin typeface="+mn-lt"/>
+              <a:ea typeface="+mn-ea"/>
+              <a:cs typeface="+mn-cs"/>
+            </a:defRPr>
+          </a:pPr>
+          <a:endParaRPr lang="sr-Latn-RS"/>
+        </a:p>
+      </c:txPr>
+    </c:title>
+    <c:autoTitleDeleted val="0"/>
+    <c:plotArea>
+      <c:layout/>
+      <c:lineChart>
+        <c:grouping val="standard"/>
+        <c:varyColors val="0"/>
+        <c:ser>
+          <c:idx val="0"/>
+          <c:order val="0"/>
+          <c:tx>
+            <c:strRef>
+              <c:f>Лист1!$B$1</c:f>
+              <c:strCache>
+                <c:ptCount val="1"/>
+                <c:pt idx="0">
+                  <c:v>Ostvareno</c:v>
+                </c:pt>
+              </c:strCache>
+            </c:strRef>
+          </c:tx>
+          <c:spPr>
+            <a:ln w="22225" cap="rnd">
+              <a:solidFill>
+                <a:schemeClr val="accent1"/>
+              </a:solidFill>
+              <a:round/>
+            </a:ln>
+            <a:effectLst/>
+          </c:spPr>
+          <c:marker>
+            <c:symbol val="diamond"/>
+            <c:size val="6"/>
+            <c:spPr>
+              <a:solidFill>
+                <a:schemeClr val="accent1"/>
+              </a:solidFill>
+              <a:ln w="9525">
+                <a:solidFill>
+                  <a:schemeClr val="accent1"/>
+                </a:solidFill>
+                <a:round/>
+              </a:ln>
+              <a:effectLst/>
+            </c:spPr>
+          </c:marker>
+          <c:cat>
+            <c:numRef>
+              <c:f>Лист1!$A$2:$A$5</c:f>
+              <c:numCache>
+                <c:formatCode>General</c:formatCode>
+                <c:ptCount val="4"/>
+                <c:pt idx="0">
+                  <c:v>1</c:v>
+                </c:pt>
+                <c:pt idx="1">
+                  <c:v>2</c:v>
+                </c:pt>
+                <c:pt idx="2">
+                  <c:v>3</c:v>
+                </c:pt>
+                <c:pt idx="3">
+                  <c:v>4</c:v>
+                </c:pt>
+              </c:numCache>
+            </c:numRef>
+          </c:cat>
+          <c:val>
+            <c:numRef>
+              <c:f>Лист1!$B$2:$B$5</c:f>
+              <c:numCache>
+                <c:formatCode>General</c:formatCode>
+                <c:ptCount val="4"/>
+                <c:pt idx="0">
+                  <c:v>1</c:v>
+                </c:pt>
+                <c:pt idx="1">
+                  <c:v>1.9592000000000001</c:v>
+                </c:pt>
+                <c:pt idx="2">
+                  <c:v>2.819</c:v>
+                </c:pt>
+                <c:pt idx="3">
+                  <c:v>3.548</c:v>
+                </c:pt>
+              </c:numCache>
+            </c:numRef>
+          </c:val>
+          <c:smooth val="0"/>
+        </c:ser>
+        <c:ser>
+          <c:idx val="1"/>
+          <c:order val="1"/>
+          <c:tx>
+            <c:strRef>
+              <c:f>Лист1!$C$1</c:f>
+              <c:strCache>
+                <c:ptCount val="1"/>
+                <c:pt idx="0">
+                  <c:v>Amdal</c:v>
+                </c:pt>
+              </c:strCache>
+            </c:strRef>
+          </c:tx>
+          <c:spPr>
+            <a:ln w="22225" cap="rnd">
+              <a:solidFill>
+                <a:schemeClr val="accent2"/>
+              </a:solidFill>
+              <a:round/>
+            </a:ln>
+            <a:effectLst/>
+          </c:spPr>
+          <c:marker>
+            <c:symbol val="square"/>
+            <c:size val="6"/>
+            <c:spPr>
+              <a:solidFill>
+                <a:schemeClr val="accent2"/>
+              </a:solidFill>
+              <a:ln w="9525">
+                <a:solidFill>
+                  <a:schemeClr val="accent2"/>
+                </a:solidFill>
+                <a:round/>
+              </a:ln>
+              <a:effectLst/>
+            </c:spPr>
+          </c:marker>
+          <c:cat>
+            <c:numRef>
+              <c:f>Лист1!$A$2:$A$5</c:f>
+              <c:numCache>
+                <c:formatCode>General</c:formatCode>
+                <c:ptCount val="4"/>
+                <c:pt idx="0">
+                  <c:v>1</c:v>
+                </c:pt>
+                <c:pt idx="1">
+                  <c:v>2</c:v>
+                </c:pt>
+                <c:pt idx="2">
+                  <c:v>3</c:v>
+                </c:pt>
+                <c:pt idx="3">
+                  <c:v>4</c:v>
+                </c:pt>
+              </c:numCache>
+            </c:numRef>
+          </c:cat>
+          <c:val>
+            <c:numRef>
+              <c:f>Лист1!$C$2:$C$5</c:f>
+              <c:numCache>
+                <c:formatCode>General</c:formatCode>
+                <c:ptCount val="4"/>
+                <c:pt idx="0">
+                  <c:v>1</c:v>
+                </c:pt>
+                <c:pt idx="1">
+                  <c:v>1.9795</c:v>
+                </c:pt>
+                <c:pt idx="2">
+                  <c:v>2.9392</c:v>
+                </c:pt>
+                <c:pt idx="3">
+                  <c:v>3.8795999999999999</c:v>
+                </c:pt>
+              </c:numCache>
+            </c:numRef>
+          </c:val>
+          <c:smooth val="0"/>
+        </c:ser>
+        <c:dLbls>
+          <c:showLegendKey val="0"/>
+          <c:showVal val="0"/>
+          <c:showCatName val="0"/>
+          <c:showSerName val="0"/>
+          <c:showPercent val="0"/>
+          <c:showBubbleSize val="0"/>
+        </c:dLbls>
+        <c:marker val="1"/>
+        <c:smooth val="0"/>
+        <c:axId val="-1533785056"/>
+        <c:axId val="-1533783968"/>
+      </c:lineChart>
+      <c:catAx>
+        <c:axId val="-1533785056"/>
+        <c:scaling>
+          <c:orientation val="minMax"/>
+        </c:scaling>
+        <c:delete val="0"/>
+        <c:axPos val="b"/>
+        <c:majorGridlines>
+          <c:spPr>
+            <a:ln w="9525" cap="flat" cmpd="sng" algn="ctr">
+              <a:solidFill>
+                <a:schemeClr val="tx1">
+                  <a:lumMod val="15000"/>
+                  <a:lumOff val="85000"/>
+                </a:schemeClr>
+              </a:solidFill>
+              <a:round/>
+            </a:ln>
+            <a:effectLst/>
+          </c:spPr>
+        </c:majorGridlines>
+        <c:title>
+          <c:tx>
+            <c:rich>
+              <a:bodyPr rot="0" spcFirstLastPara="1" vertOverflow="ellipsis" vert="horz" wrap="square" anchor="ctr" anchorCtr="1"/>
+              <a:lstStyle/>
+              <a:p>
+                <a:pPr>
+                  <a:defRPr sz="900" b="0" i="0" u="none" strike="noStrike" kern="1200" cap="all" baseline="0">
+                    <a:solidFill>
+                      <a:schemeClr val="tx1">
+                        <a:lumMod val="65000"/>
+                        <a:lumOff val="35000"/>
+                      </a:schemeClr>
+                    </a:solidFill>
+                    <a:latin typeface="+mn-lt"/>
+                    <a:ea typeface="+mn-ea"/>
+                    <a:cs typeface="+mn-cs"/>
+                  </a:defRPr>
+                </a:pPr>
+                <a:r>
+                  <a:rPr lang="en-US"/>
+                  <a:t>Broj jezgara</a:t>
+                </a:r>
+                <a:endParaRPr lang="sr-Latn-RS"/>
+              </a:p>
+            </c:rich>
+          </c:tx>
+          <c:overlay val="0"/>
+          <c:spPr>
+            <a:noFill/>
+            <a:ln>
+              <a:noFill/>
+            </a:ln>
+            <a:effectLst/>
+          </c:spPr>
+          <c:txPr>
+            <a:bodyPr rot="0" spcFirstLastPara="1" vertOverflow="ellipsis" vert="horz" wrap="square" anchor="ctr" anchorCtr="1"/>
+            <a:lstStyle/>
+            <a:p>
+              <a:pPr>
+                <a:defRPr sz="900" b="0" i="0" u="none" strike="noStrike" kern="1200" cap="all" baseline="0">
+                  <a:solidFill>
+                    <a:schemeClr val="tx1">
+                      <a:lumMod val="65000"/>
+                      <a:lumOff val="35000"/>
+                    </a:schemeClr>
+                  </a:solidFill>
+                  <a:latin typeface="+mn-lt"/>
+                  <a:ea typeface="+mn-ea"/>
+                  <a:cs typeface="+mn-cs"/>
+                </a:defRPr>
+              </a:pPr>
+              <a:endParaRPr lang="sr-Latn-RS"/>
+            </a:p>
+          </c:txPr>
+        </c:title>
+        <c:numFmt formatCode="General" sourceLinked="1"/>
+        <c:majorTickMark val="none"/>
+        <c:minorTickMark val="none"/>
+        <c:tickLblPos val="nextTo"/>
+        <c:spPr>
+          <a:noFill/>
+          <a:ln w="9525" cap="flat" cmpd="sng" algn="ctr">
+            <a:solidFill>
+              <a:schemeClr val="tx1">
+                <a:lumMod val="15000"/>
+                <a:lumOff val="85000"/>
+              </a:schemeClr>
+            </a:solidFill>
+            <a:round/>
+          </a:ln>
+          <a:effectLst/>
+        </c:spPr>
+        <c:txPr>
+          <a:bodyPr rot="-60000000" spcFirstLastPara="1" vertOverflow="ellipsis" vert="horz" wrap="square" anchor="ctr" anchorCtr="1"/>
+          <a:lstStyle/>
+          <a:p>
+            <a:pPr>
+              <a:defRPr sz="800" b="0" i="0" u="none" strike="noStrike" kern="1200" cap="all" spc="120" normalizeH="0" baseline="0">
+                <a:solidFill>
+                  <a:schemeClr val="tx1">
+                    <a:lumMod val="65000"/>
+                    <a:lumOff val="35000"/>
+                  </a:schemeClr>
+                </a:solidFill>
+                <a:latin typeface="+mn-lt"/>
+                <a:ea typeface="+mn-ea"/>
+                <a:cs typeface="+mn-cs"/>
+              </a:defRPr>
+            </a:pPr>
+            <a:endParaRPr lang="sr-Latn-RS"/>
+          </a:p>
+        </c:txPr>
+        <c:crossAx val="-1533783968"/>
+        <c:crosses val="autoZero"/>
+        <c:auto val="1"/>
+        <c:lblAlgn val="ctr"/>
+        <c:lblOffset val="100"/>
+        <c:noMultiLvlLbl val="0"/>
+      </c:catAx>
+      <c:valAx>
+        <c:axId val="-1533783968"/>
+        <c:scaling>
+          <c:orientation val="minMax"/>
+        </c:scaling>
+        <c:delete val="0"/>
+        <c:axPos val="l"/>
+        <c:title>
+          <c:tx>
+            <c:rich>
+              <a:bodyPr rot="-5400000" spcFirstLastPara="1" vertOverflow="ellipsis" vert="horz" wrap="square" anchor="ctr" anchorCtr="1"/>
+              <a:lstStyle/>
+              <a:p>
+                <a:pPr>
+                  <a:defRPr sz="900" b="0" i="0" u="none" strike="noStrike" kern="1200" cap="all" baseline="0">
+                    <a:solidFill>
+                      <a:schemeClr val="tx1">
+                        <a:lumMod val="65000"/>
+                        <a:lumOff val="35000"/>
+                      </a:schemeClr>
+                    </a:solidFill>
+                    <a:latin typeface="+mn-lt"/>
+                    <a:ea typeface="+mn-ea"/>
+                    <a:cs typeface="+mn-cs"/>
+                  </a:defRPr>
+                </a:pPr>
+                <a:r>
+                  <a:rPr lang="en-US"/>
+                  <a:t>Ubrzanje</a:t>
+                </a:r>
+                <a:endParaRPr lang="sr-Latn-RS"/>
+              </a:p>
+            </c:rich>
+          </c:tx>
+          <c:overlay val="0"/>
+          <c:spPr>
+            <a:noFill/>
+            <a:ln>
+              <a:noFill/>
+            </a:ln>
+            <a:effectLst/>
+          </c:spPr>
+          <c:txPr>
+            <a:bodyPr rot="-5400000" spcFirstLastPara="1" vertOverflow="ellipsis" vert="horz" wrap="square" anchor="ctr" anchorCtr="1"/>
+            <a:lstStyle/>
+            <a:p>
+              <a:pPr>
+                <a:defRPr sz="900" b="0" i="0" u="none" strike="noStrike" kern="1200" cap="all" baseline="0">
+                  <a:solidFill>
+                    <a:schemeClr val="tx1">
+                      <a:lumMod val="65000"/>
+                      <a:lumOff val="35000"/>
+                    </a:schemeClr>
+                  </a:solidFill>
+                  <a:latin typeface="+mn-lt"/>
+                  <a:ea typeface="+mn-ea"/>
+                  <a:cs typeface="+mn-cs"/>
+                </a:defRPr>
+              </a:pPr>
+              <a:endParaRPr lang="sr-Latn-RS"/>
+            </a:p>
+          </c:txPr>
+        </c:title>
+        <c:numFmt formatCode="General" sourceLinked="1"/>
+        <c:majorTickMark val="none"/>
+        <c:minorTickMark val="none"/>
+        <c:tickLblPos val="nextTo"/>
+        <c:spPr>
+          <a:noFill/>
+          <a:ln w="9525" cap="flat" cmpd="sng" algn="ctr">
+            <a:solidFill>
+              <a:schemeClr val="dk1">
+                <a:lumMod val="15000"/>
+                <a:lumOff val="85000"/>
+              </a:schemeClr>
+            </a:solidFill>
+            <a:round/>
+          </a:ln>
+          <a:effectLst/>
+        </c:spPr>
+        <c:txPr>
+          <a:bodyPr rot="-60000000" spcFirstLastPara="1" vertOverflow="ellipsis" vert="horz" wrap="square" anchor="ctr" anchorCtr="1"/>
+          <a:lstStyle/>
+          <a:p>
+            <a:pPr>
+              <a:defRPr sz="900" b="0" i="0" u="none" strike="noStrike" kern="1200" baseline="0">
+                <a:solidFill>
+                  <a:schemeClr val="tx1">
+                    <a:lumMod val="65000"/>
+                    <a:lumOff val="35000"/>
+                  </a:schemeClr>
+                </a:solidFill>
+                <a:latin typeface="+mn-lt"/>
+                <a:ea typeface="+mn-ea"/>
+                <a:cs typeface="+mn-cs"/>
+              </a:defRPr>
+            </a:pPr>
+            <a:endParaRPr lang="sr-Latn-RS"/>
+          </a:p>
+        </c:txPr>
+        <c:crossAx val="-1533785056"/>
+        <c:crosses val="autoZero"/>
+        <c:crossBetween val="between"/>
+      </c:valAx>
+      <c:dTable>
+        <c:showHorzBorder val="1"/>
+        <c:showVertBorder val="1"/>
+        <c:showOutline val="1"/>
+        <c:showKeys val="1"/>
+        <c:spPr>
+          <a:noFill/>
+          <a:ln w="9525">
+            <a:solidFill>
+              <a:schemeClr val="tx1">
+                <a:lumMod val="15000"/>
+                <a:lumOff val="85000"/>
+              </a:schemeClr>
+            </a:solidFill>
+          </a:ln>
+          <a:effectLst/>
+        </c:spPr>
+        <c:txPr>
+          <a:bodyPr rot="0" spcFirstLastPara="1" vertOverflow="ellipsis" vert="horz" wrap="square" anchor="ctr" anchorCtr="1"/>
+          <a:lstStyle/>
+          <a:p>
+            <a:pPr>
+              <a:defRPr sz="900" b="0" i="0" u="none" strike="noStrike" kern="1200" baseline="0">
+                <a:solidFill>
+                  <a:schemeClr val="tx1">
+                    <a:lumMod val="65000"/>
+                    <a:lumOff val="35000"/>
+                  </a:schemeClr>
+                </a:solidFill>
+                <a:latin typeface="+mn-lt"/>
+                <a:ea typeface="+mn-ea"/>
+                <a:cs typeface="+mn-cs"/>
+              </a:defRPr>
+            </a:pPr>
+            <a:endParaRPr lang="sr-Latn-RS"/>
+          </a:p>
+        </c:txPr>
+      </c:dTable>
+      <c:spPr>
+        <a:noFill/>
+        <a:ln>
+          <a:noFill/>
+        </a:ln>
+        <a:effectLst/>
+      </c:spPr>
+    </c:plotArea>
+    <c:legend>
+      <c:legendPos val="t"/>
+      <c:overlay val="0"/>
+      <c:spPr>
+        <a:noFill/>
+        <a:ln>
+          <a:noFill/>
+        </a:ln>
+        <a:effectLst/>
+      </c:spPr>
+      <c:txPr>
+        <a:bodyPr rot="0" spcFirstLastPara="1" vertOverflow="ellipsis" vert="horz" wrap="square" anchor="ctr" anchorCtr="1"/>
+        <a:lstStyle/>
+        <a:p>
+          <a:pPr>
+            <a:defRPr sz="900" b="0" i="0" u="none" strike="noStrike" kern="1200" baseline="0">
+              <a:solidFill>
+                <a:schemeClr val="tx1">
+                  <a:lumMod val="65000"/>
+                  <a:lumOff val="35000"/>
+                </a:schemeClr>
+              </a:solidFill>
+              <a:latin typeface="+mn-lt"/>
+              <a:ea typeface="+mn-ea"/>
+              <a:cs typeface="+mn-cs"/>
+            </a:defRPr>
+          </a:pPr>
+          <a:endParaRPr lang="sr-Latn-RS"/>
+        </a:p>
+      </c:txPr>
+    </c:legend>
+    <c:plotVisOnly val="1"/>
+    <c:dispBlanksAs val="gap"/>
+    <c:showDLblsOverMax val="0"/>
+  </c:chart>
+  <c:spPr>
+    <a:solidFill>
+      <a:schemeClr val="lt1"/>
+    </a:solidFill>
+    <a:ln w="9525" cap="flat" cmpd="sng" algn="ctr">
+      <a:solidFill>
+        <a:schemeClr val="tx1">
+          <a:lumMod val="15000"/>
+          <a:lumOff val="85000"/>
+        </a:schemeClr>
+      </a:solidFill>
+      <a:round/>
+    </a:ln>
+    <a:effectLst/>
+  </c:spPr>
+  <c:txPr>
+    <a:bodyPr/>
+    <a:lstStyle/>
+    <a:p>
+      <a:pPr>
+        <a:defRPr/>
+      </a:pPr>
+      <a:endParaRPr lang="sr-Latn-RS"/>
+    </a:p>
+  </c:txPr>
+  <c:externalData r:id="rId3">
+    <c:autoUpdate val="0"/>
+  </c:externalData>
+</c:chartSpace>
+</file>
+
+<file path=word/charts/chart2.xml><?xml version="1.0" encoding="utf-8"?>
+<c:chartSpace xmlns:c="http://schemas.openxmlformats.org/drawingml/2006/chart" xmlns:a="http://schemas.openxmlformats.org/drawingml/2006/main" xmlns:r="http://schemas.openxmlformats.org/officeDocument/2006/relationships">
+  <c:date1904 val="0"/>
+  <c:lang val="sr-Cyrl-CS"/>
+  <c:roundedCorners val="0"/>
+  <mc:AlternateContent xmlns:mc="http://schemas.openxmlformats.org/markup-compatibility/2006">
+    <mc:Choice xmlns:c14="http://schemas.microsoft.com/office/drawing/2007/8/2/chart" Requires="c14">
+      <c14:style val="102"/>
+    </mc:Choice>
+    <mc:Fallback>
+      <c:style val="2"/>
+    </mc:Fallback>
+  </mc:AlternateContent>
+  <c:chart>
+    <c:title>
+      <c:tx>
+        <c:rich>
+          <a:bodyPr rot="0" spcFirstLastPara="1" vertOverflow="ellipsis" vert="horz" wrap="square" anchor="ctr" anchorCtr="1"/>
+          <a:lstStyle/>
+          <a:p>
+            <a:pPr>
+              <a:defRPr sz="1600" b="1" i="0" u="none" strike="noStrike" kern="1200" cap="all" spc="120" normalizeH="0" baseline="0">
+                <a:solidFill>
+                  <a:schemeClr val="tx1">
+                    <a:lumMod val="65000"/>
+                    <a:lumOff val="35000"/>
+                  </a:schemeClr>
+                </a:solidFill>
+                <a:latin typeface="+mn-lt"/>
+                <a:ea typeface="+mn-ea"/>
+                <a:cs typeface="+mn-cs"/>
+              </a:defRPr>
+            </a:pPr>
+            <a:r>
+              <a:rPr lang="sr-Latn-RS"/>
+              <a:t>Slabo</a:t>
+            </a:r>
+            <a:r>
+              <a:rPr lang="en-US"/>
+              <a:t> skaliranje</a:t>
+            </a:r>
+            <a:endParaRPr lang="sr-Latn-RS"/>
+          </a:p>
+        </c:rich>
+      </c:tx>
+      <c:overlay val="0"/>
+      <c:spPr>
+        <a:noFill/>
+        <a:ln>
+          <a:noFill/>
+        </a:ln>
+        <a:effectLst/>
+      </c:spPr>
+      <c:txPr>
+        <a:bodyPr rot="0" spcFirstLastPara="1" vertOverflow="ellipsis" vert="horz" wrap="square" anchor="ctr" anchorCtr="1"/>
+        <a:lstStyle/>
+        <a:p>
+          <a:pPr>
+            <a:defRPr sz="1600" b="1" i="0" u="none" strike="noStrike" kern="1200" cap="all" spc="120" normalizeH="0" baseline="0">
+              <a:solidFill>
+                <a:schemeClr val="tx1">
+                  <a:lumMod val="65000"/>
+                  <a:lumOff val="35000"/>
+                </a:schemeClr>
+              </a:solidFill>
+              <a:latin typeface="+mn-lt"/>
+              <a:ea typeface="+mn-ea"/>
+              <a:cs typeface="+mn-cs"/>
+            </a:defRPr>
+          </a:pPr>
+          <a:endParaRPr lang="sr-Latn-RS"/>
+        </a:p>
+      </c:txPr>
+    </c:title>
+    <c:autoTitleDeleted val="0"/>
+    <c:plotArea>
+      <c:layout/>
+      <c:lineChart>
+        <c:grouping val="standard"/>
+        <c:varyColors val="0"/>
+        <c:ser>
+          <c:idx val="0"/>
+          <c:order val="0"/>
+          <c:tx>
+            <c:strRef>
+              <c:f>Лист1!$B$1</c:f>
+              <c:strCache>
+                <c:ptCount val="1"/>
+                <c:pt idx="0">
+                  <c:v>Ostvareno</c:v>
+                </c:pt>
+              </c:strCache>
+            </c:strRef>
+          </c:tx>
+          <c:spPr>
+            <a:ln w="22225" cap="rnd">
+              <a:solidFill>
+                <a:schemeClr val="accent1"/>
+              </a:solidFill>
+              <a:round/>
+            </a:ln>
+            <a:effectLst/>
+          </c:spPr>
+          <c:marker>
+            <c:symbol val="diamond"/>
+            <c:size val="6"/>
+            <c:spPr>
+              <a:solidFill>
+                <a:schemeClr val="accent1"/>
+              </a:solidFill>
+              <a:ln w="9525">
+                <a:solidFill>
+                  <a:schemeClr val="accent1"/>
+                </a:solidFill>
+                <a:round/>
+              </a:ln>
+              <a:effectLst/>
+            </c:spPr>
+          </c:marker>
+          <c:cat>
+            <c:numRef>
+              <c:f>Лист1!$A$2:$A$5</c:f>
+              <c:numCache>
+                <c:formatCode>General</c:formatCode>
+                <c:ptCount val="4"/>
+                <c:pt idx="0">
+                  <c:v>1</c:v>
+                </c:pt>
+                <c:pt idx="1">
+                  <c:v>2</c:v>
+                </c:pt>
+                <c:pt idx="2">
+                  <c:v>3</c:v>
+                </c:pt>
+                <c:pt idx="3">
+                  <c:v>4</c:v>
+                </c:pt>
+              </c:numCache>
+            </c:numRef>
+          </c:cat>
+          <c:val>
+            <c:numRef>
+              <c:f>Лист1!$B$2:$B$5</c:f>
+              <c:numCache>
+                <c:formatCode>General</c:formatCode>
+                <c:ptCount val="4"/>
+                <c:pt idx="0">
+                  <c:v>1</c:v>
+                </c:pt>
+                <c:pt idx="1">
+                  <c:v>1.9890000000000001</c:v>
+                </c:pt>
+                <c:pt idx="2">
+                  <c:v>2.9782000000000002</c:v>
+                </c:pt>
+                <c:pt idx="3">
+                  <c:v>3.968</c:v>
+                </c:pt>
+              </c:numCache>
+            </c:numRef>
+          </c:val>
+          <c:smooth val="0"/>
+        </c:ser>
+        <c:ser>
+          <c:idx val="1"/>
+          <c:order val="1"/>
+          <c:tx>
+            <c:strRef>
+              <c:f>Лист1!$C$1</c:f>
+              <c:strCache>
+                <c:ptCount val="1"/>
+                <c:pt idx="0">
+                  <c:v>Gustavson</c:v>
+                </c:pt>
+              </c:strCache>
+            </c:strRef>
+          </c:tx>
+          <c:spPr>
+            <a:ln w="22225" cap="rnd">
+              <a:solidFill>
+                <a:schemeClr val="accent2"/>
+              </a:solidFill>
+              <a:round/>
+            </a:ln>
+            <a:effectLst/>
+          </c:spPr>
+          <c:marker>
+            <c:symbol val="square"/>
+            <c:size val="6"/>
+            <c:spPr>
+              <a:solidFill>
+                <a:schemeClr val="accent2"/>
+              </a:solidFill>
+              <a:ln w="9525">
+                <a:solidFill>
+                  <a:schemeClr val="accent2"/>
+                </a:solidFill>
+                <a:round/>
+              </a:ln>
+              <a:effectLst/>
+            </c:spPr>
+          </c:marker>
+          <c:cat>
+            <c:numRef>
+              <c:f>Лист1!$A$2:$A$5</c:f>
+              <c:numCache>
+                <c:formatCode>General</c:formatCode>
+                <c:ptCount val="4"/>
+                <c:pt idx="0">
+                  <c:v>1</c:v>
+                </c:pt>
+                <c:pt idx="1">
+                  <c:v>2</c:v>
+                </c:pt>
+                <c:pt idx="2">
+                  <c:v>3</c:v>
+                </c:pt>
+                <c:pt idx="3">
+                  <c:v>4</c:v>
+                </c:pt>
+              </c:numCache>
+            </c:numRef>
+          </c:cat>
+          <c:val>
+            <c:numRef>
+              <c:f>Лист1!$C$2:$C$5</c:f>
+              <c:numCache>
+                <c:formatCode>General</c:formatCode>
+                <c:ptCount val="4"/>
+                <c:pt idx="0">
+                  <c:v>1</c:v>
+                </c:pt>
+                <c:pt idx="1">
+                  <c:v>1.9897</c:v>
+                </c:pt>
+                <c:pt idx="2">
+                  <c:v>2.9794</c:v>
+                </c:pt>
+                <c:pt idx="3">
+                  <c:v>3.9691000000000001</c:v>
+                </c:pt>
+              </c:numCache>
+            </c:numRef>
+          </c:val>
+          <c:smooth val="0"/>
+        </c:ser>
+        <c:dLbls>
+          <c:showLegendKey val="0"/>
+          <c:showVal val="0"/>
+          <c:showCatName val="0"/>
+          <c:showSerName val="0"/>
+          <c:showPercent val="0"/>
+          <c:showBubbleSize val="0"/>
+        </c:dLbls>
+        <c:marker val="1"/>
+        <c:smooth val="0"/>
+        <c:axId val="-1453080416"/>
+        <c:axId val="-1453080960"/>
+      </c:lineChart>
+      <c:catAx>
+        <c:axId val="-1453080416"/>
+        <c:scaling>
+          <c:orientation val="minMax"/>
+        </c:scaling>
+        <c:delete val="0"/>
+        <c:axPos val="b"/>
+        <c:majorGridlines>
+          <c:spPr>
+            <a:ln w="9525" cap="flat" cmpd="sng" algn="ctr">
+              <a:solidFill>
+                <a:schemeClr val="tx1">
+                  <a:lumMod val="15000"/>
+                  <a:lumOff val="85000"/>
+                </a:schemeClr>
+              </a:solidFill>
+              <a:round/>
+            </a:ln>
+            <a:effectLst/>
+          </c:spPr>
+        </c:majorGridlines>
+        <c:title>
+          <c:tx>
+            <c:rich>
+              <a:bodyPr rot="0" spcFirstLastPara="1" vertOverflow="ellipsis" vert="horz" wrap="square" anchor="ctr" anchorCtr="1"/>
+              <a:lstStyle/>
+              <a:p>
+                <a:pPr>
+                  <a:defRPr sz="900" b="0" i="0" u="none" strike="noStrike" kern="1200" cap="all" baseline="0">
+                    <a:solidFill>
+                      <a:schemeClr val="tx1">
+                        <a:lumMod val="65000"/>
+                        <a:lumOff val="35000"/>
+                      </a:schemeClr>
+                    </a:solidFill>
+                    <a:latin typeface="+mn-lt"/>
+                    <a:ea typeface="+mn-ea"/>
+                    <a:cs typeface="+mn-cs"/>
+                  </a:defRPr>
+                </a:pPr>
+                <a:r>
+                  <a:rPr lang="en-US"/>
+                  <a:t>Broj jezgara</a:t>
+                </a:r>
+                <a:endParaRPr lang="sr-Latn-RS"/>
+              </a:p>
+            </c:rich>
+          </c:tx>
+          <c:overlay val="0"/>
+          <c:spPr>
+            <a:noFill/>
+            <a:ln>
+              <a:noFill/>
+            </a:ln>
+            <a:effectLst/>
+          </c:spPr>
+          <c:txPr>
+            <a:bodyPr rot="0" spcFirstLastPara="1" vertOverflow="ellipsis" vert="horz" wrap="square" anchor="ctr" anchorCtr="1"/>
+            <a:lstStyle/>
+            <a:p>
+              <a:pPr>
+                <a:defRPr sz="900" b="0" i="0" u="none" strike="noStrike" kern="1200" cap="all" baseline="0">
+                  <a:solidFill>
+                    <a:schemeClr val="tx1">
+                      <a:lumMod val="65000"/>
+                      <a:lumOff val="35000"/>
+                    </a:schemeClr>
+                  </a:solidFill>
+                  <a:latin typeface="+mn-lt"/>
+                  <a:ea typeface="+mn-ea"/>
+                  <a:cs typeface="+mn-cs"/>
+                </a:defRPr>
+              </a:pPr>
+              <a:endParaRPr lang="sr-Latn-RS"/>
+            </a:p>
+          </c:txPr>
+        </c:title>
+        <c:numFmt formatCode="General" sourceLinked="1"/>
+        <c:majorTickMark val="none"/>
+        <c:minorTickMark val="none"/>
+        <c:tickLblPos val="nextTo"/>
+        <c:spPr>
+          <a:noFill/>
+          <a:ln w="9525" cap="flat" cmpd="sng" algn="ctr">
+            <a:solidFill>
+              <a:schemeClr val="tx1">
+                <a:lumMod val="15000"/>
+                <a:lumOff val="85000"/>
+              </a:schemeClr>
+            </a:solidFill>
+            <a:round/>
+          </a:ln>
+          <a:effectLst/>
+        </c:spPr>
+        <c:txPr>
+          <a:bodyPr rot="-60000000" spcFirstLastPara="1" vertOverflow="ellipsis" vert="horz" wrap="square" anchor="ctr" anchorCtr="1"/>
+          <a:lstStyle/>
+          <a:p>
+            <a:pPr>
+              <a:defRPr sz="800" b="0" i="0" u="none" strike="noStrike" kern="1200" cap="all" spc="120" normalizeH="0" baseline="0">
+                <a:solidFill>
+                  <a:schemeClr val="tx1">
+                    <a:lumMod val="65000"/>
+                    <a:lumOff val="35000"/>
+                  </a:schemeClr>
+                </a:solidFill>
+                <a:latin typeface="+mn-lt"/>
+                <a:ea typeface="+mn-ea"/>
+                <a:cs typeface="+mn-cs"/>
+              </a:defRPr>
+            </a:pPr>
+            <a:endParaRPr lang="sr-Latn-RS"/>
+          </a:p>
+        </c:txPr>
+        <c:crossAx val="-1453080960"/>
+        <c:crosses val="autoZero"/>
+        <c:auto val="1"/>
+        <c:lblAlgn val="ctr"/>
+        <c:lblOffset val="100"/>
+        <c:noMultiLvlLbl val="0"/>
+      </c:catAx>
+      <c:valAx>
+        <c:axId val="-1453080960"/>
+        <c:scaling>
+          <c:orientation val="minMax"/>
+        </c:scaling>
+        <c:delete val="0"/>
+        <c:axPos val="l"/>
+        <c:title>
+          <c:tx>
+            <c:rich>
+              <a:bodyPr rot="-5400000" spcFirstLastPara="1" vertOverflow="ellipsis" vert="horz" wrap="square" anchor="ctr" anchorCtr="1"/>
+              <a:lstStyle/>
+              <a:p>
+                <a:pPr>
+                  <a:defRPr sz="900" b="0" i="0" u="none" strike="noStrike" kern="1200" cap="all" baseline="0">
+                    <a:solidFill>
+                      <a:schemeClr val="tx1">
+                        <a:lumMod val="65000"/>
+                        <a:lumOff val="35000"/>
+                      </a:schemeClr>
+                    </a:solidFill>
+                    <a:latin typeface="+mn-lt"/>
+                    <a:ea typeface="+mn-ea"/>
+                    <a:cs typeface="+mn-cs"/>
+                  </a:defRPr>
+                </a:pPr>
+                <a:r>
+                  <a:rPr lang="en-US"/>
+                  <a:t>Ubrzanje</a:t>
+                </a:r>
+                <a:endParaRPr lang="sr-Latn-RS"/>
+              </a:p>
+            </c:rich>
+          </c:tx>
+          <c:overlay val="0"/>
+          <c:spPr>
+            <a:noFill/>
+            <a:ln>
+              <a:noFill/>
+            </a:ln>
+            <a:effectLst/>
+          </c:spPr>
+          <c:txPr>
+            <a:bodyPr rot="-5400000" spcFirstLastPara="1" vertOverflow="ellipsis" vert="horz" wrap="square" anchor="ctr" anchorCtr="1"/>
+            <a:lstStyle/>
+            <a:p>
+              <a:pPr>
+                <a:defRPr sz="900" b="0" i="0" u="none" strike="noStrike" kern="1200" cap="all" baseline="0">
+                  <a:solidFill>
+                    <a:schemeClr val="tx1">
+                      <a:lumMod val="65000"/>
+                      <a:lumOff val="35000"/>
+                    </a:schemeClr>
+                  </a:solidFill>
+                  <a:latin typeface="+mn-lt"/>
+                  <a:ea typeface="+mn-ea"/>
+                  <a:cs typeface="+mn-cs"/>
+                </a:defRPr>
+              </a:pPr>
+              <a:endParaRPr lang="sr-Latn-RS"/>
+            </a:p>
+          </c:txPr>
+        </c:title>
+        <c:numFmt formatCode="General" sourceLinked="1"/>
+        <c:majorTickMark val="none"/>
+        <c:minorTickMark val="none"/>
+        <c:tickLblPos val="nextTo"/>
+        <c:spPr>
+          <a:noFill/>
+          <a:ln w="9525" cap="flat" cmpd="sng" algn="ctr">
+            <a:solidFill>
+              <a:schemeClr val="dk1">
+                <a:lumMod val="15000"/>
+                <a:lumOff val="85000"/>
+              </a:schemeClr>
+            </a:solidFill>
+            <a:round/>
+          </a:ln>
+          <a:effectLst/>
+        </c:spPr>
+        <c:txPr>
+          <a:bodyPr rot="-60000000" spcFirstLastPara="1" vertOverflow="ellipsis" vert="horz" wrap="square" anchor="ctr" anchorCtr="1"/>
+          <a:lstStyle/>
+          <a:p>
+            <a:pPr>
+              <a:defRPr sz="900" b="0" i="0" u="none" strike="noStrike" kern="1200" baseline="0">
+                <a:solidFill>
+                  <a:schemeClr val="tx1">
+                    <a:lumMod val="65000"/>
+                    <a:lumOff val="35000"/>
+                  </a:schemeClr>
+                </a:solidFill>
+                <a:latin typeface="+mn-lt"/>
+                <a:ea typeface="+mn-ea"/>
+                <a:cs typeface="+mn-cs"/>
+              </a:defRPr>
+            </a:pPr>
+            <a:endParaRPr lang="sr-Latn-RS"/>
+          </a:p>
+        </c:txPr>
+        <c:crossAx val="-1453080416"/>
+        <c:crosses val="autoZero"/>
+        <c:crossBetween val="between"/>
+      </c:valAx>
+      <c:dTable>
+        <c:showHorzBorder val="1"/>
+        <c:showVertBorder val="1"/>
+        <c:showOutline val="1"/>
+        <c:showKeys val="1"/>
+        <c:spPr>
+          <a:noFill/>
+          <a:ln w="9525">
+            <a:solidFill>
+              <a:schemeClr val="tx1">
+                <a:lumMod val="15000"/>
+                <a:lumOff val="85000"/>
+              </a:schemeClr>
+            </a:solidFill>
+          </a:ln>
+          <a:effectLst/>
+        </c:spPr>
+        <c:txPr>
+          <a:bodyPr rot="0" spcFirstLastPara="1" vertOverflow="ellipsis" vert="horz" wrap="square" anchor="ctr" anchorCtr="1"/>
+          <a:lstStyle/>
+          <a:p>
+            <a:pPr>
+              <a:defRPr sz="900" b="0" i="0" u="none" strike="noStrike" kern="1200" baseline="0">
+                <a:solidFill>
+                  <a:schemeClr val="tx1">
+                    <a:lumMod val="65000"/>
+                    <a:lumOff val="35000"/>
+                  </a:schemeClr>
+                </a:solidFill>
+                <a:latin typeface="+mn-lt"/>
+                <a:ea typeface="+mn-ea"/>
+                <a:cs typeface="+mn-cs"/>
+              </a:defRPr>
+            </a:pPr>
+            <a:endParaRPr lang="sr-Latn-RS"/>
+          </a:p>
+        </c:txPr>
+      </c:dTable>
+      <c:spPr>
+        <a:noFill/>
+        <a:ln>
+          <a:noFill/>
+        </a:ln>
+        <a:effectLst/>
+      </c:spPr>
+    </c:plotArea>
+    <c:legend>
+      <c:legendPos val="t"/>
+      <c:overlay val="0"/>
+      <c:spPr>
+        <a:noFill/>
+        <a:ln>
+          <a:noFill/>
+        </a:ln>
+        <a:effectLst/>
+      </c:spPr>
+      <c:txPr>
+        <a:bodyPr rot="0" spcFirstLastPara="1" vertOverflow="ellipsis" vert="horz" wrap="square" anchor="ctr" anchorCtr="1"/>
+        <a:lstStyle/>
+        <a:p>
+          <a:pPr>
+            <a:defRPr sz="900" b="0" i="0" u="none" strike="noStrike" kern="1200" baseline="0">
+              <a:solidFill>
+                <a:schemeClr val="tx1">
+                  <a:lumMod val="65000"/>
+                  <a:lumOff val="35000"/>
+                </a:schemeClr>
+              </a:solidFill>
+              <a:latin typeface="+mn-lt"/>
+              <a:ea typeface="+mn-ea"/>
+              <a:cs typeface="+mn-cs"/>
+            </a:defRPr>
+          </a:pPr>
+          <a:endParaRPr lang="sr-Latn-RS"/>
+        </a:p>
+      </c:txPr>
+    </c:legend>
+    <c:plotVisOnly val="1"/>
+    <c:dispBlanksAs val="gap"/>
+    <c:showDLblsOverMax val="0"/>
+  </c:chart>
+  <c:spPr>
+    <a:solidFill>
+      <a:schemeClr val="lt1"/>
+    </a:solidFill>
+    <a:ln w="9525" cap="flat" cmpd="sng" algn="ctr">
+      <a:solidFill>
+        <a:schemeClr val="tx1">
+          <a:lumMod val="15000"/>
+          <a:lumOff val="85000"/>
+        </a:schemeClr>
+      </a:solidFill>
+      <a:round/>
+    </a:ln>
+    <a:effectLst/>
+  </c:spPr>
+  <c:txPr>
+    <a:bodyPr/>
+    <a:lstStyle/>
+    <a:p>
+      <a:pPr>
+        <a:defRPr/>
+      </a:pPr>
+      <a:endParaRPr lang="sr-Latn-RS"/>
+    </a:p>
+  </c:txPr>
+  <c:externalData r:id="rId3">
+    <c:autoUpdate val="0"/>
+  </c:externalData>
+</c:chartSpace>
+</file>
+
+<file path=word/charts/colors1.xml><?xml version="1.0" encoding="utf-8"?>
+<cs:colorStyle xmlns:cs="http://schemas.microsoft.com/office/drawing/2012/chartStyle" xmlns:a="http://schemas.openxmlformats.org/drawingml/2006/main" meth="cycle" id="10">
+  <a:schemeClr val="accent1"/>
+  <a:schemeClr val="accent2"/>
+  <a:schemeClr val="accent3"/>
+  <a:schemeClr val="accent4"/>
+  <a:schemeClr val="accent5"/>
+  <a:schemeClr val="accent6"/>
+  <cs:variation/>
+  <cs:variation>
+    <a:lumMod val="60000"/>
+  </cs:variation>
+  <cs:variation>
+    <a:lumMod val="80000"/>
+    <a:lumOff val="20000"/>
+  </cs:variation>
+  <cs:variation>
+    <a:lumMod val="80000"/>
+  </cs:variation>
+  <cs:variation>
+    <a:lumMod val="60000"/>
+    <a:lumOff val="40000"/>
+  </cs:variation>
+  <cs:variation>
+    <a:lumMod val="50000"/>
+  </cs:variation>
+  <cs:variation>
+    <a:lumMod val="70000"/>
+    <a:lumOff val="30000"/>
+  </cs:variation>
+  <cs:variation>
+    <a:lumMod val="70000"/>
+  </cs:variation>
+  <cs:variation>
+    <a:lumMod val="50000"/>
+    <a:lumOff val="50000"/>
+  </cs:variation>
+</cs:colorStyle>
+</file>
+
+<file path=word/charts/colors2.xml><?xml version="1.0" encoding="utf-8"?>
+<cs:colorStyle xmlns:cs="http://schemas.microsoft.com/office/drawing/2012/chartStyle" xmlns:a="http://schemas.openxmlformats.org/drawingml/2006/main" meth="cycle" id="10">
+  <a:schemeClr val="accent1"/>
+  <a:schemeClr val="accent2"/>
+  <a:schemeClr val="accent3"/>
+  <a:schemeClr val="accent4"/>
+  <a:schemeClr val="accent5"/>
+  <a:schemeClr val="accent6"/>
+  <cs:variation/>
+  <cs:variation>
+    <a:lumMod val="60000"/>
+  </cs:variation>
+  <cs:variation>
+    <a:lumMod val="80000"/>
+    <a:lumOff val="20000"/>
+  </cs:variation>
+  <cs:variation>
+    <a:lumMod val="80000"/>
+  </cs:variation>
+  <cs:variation>
+    <a:lumMod val="60000"/>
+    <a:lumOff val="40000"/>
+  </cs:variation>
+  <cs:variation>
+    <a:lumMod val="50000"/>
+  </cs:variation>
+  <cs:variation>
+    <a:lumMod val="70000"/>
+    <a:lumOff val="30000"/>
+  </cs:variation>
+  <cs:variation>
+    <a:lumMod val="70000"/>
+  </cs:variation>
+  <cs:variation>
+    <a:lumMod val="50000"/>
+    <a:lumOff val="50000"/>
+  </cs:variation>
+</cs:colorStyle>
+</file>
+
+<file path=word/charts/style1.xml><?xml version="1.0" encoding="utf-8"?>
+<cs:chartStyle xmlns:cs="http://schemas.microsoft.com/office/drawing/2012/chartStyle" xmlns:a="http://schemas.openxmlformats.org/drawingml/2006/main" id="239">
+  <cs:axisTitle>
+    <cs:lnRef idx="0"/>
+    <cs:fillRef idx="0"/>
+    <cs:effectRef idx="0"/>
+    <cs:fontRef idx="minor">
+      <a:schemeClr val="tx1">
+        <a:lumMod val="65000"/>
+        <a:lumOff val="35000"/>
+      </a:schemeClr>
+    </cs:fontRef>
+    <cs:defRPr sz="900" kern="1200" cap="all"/>
+  </cs:axisTitle>
+  <cs:categoryAxis>
+    <cs:lnRef idx="0"/>
+    <cs:fillRef idx="0"/>
+    <cs:effectRef idx="0"/>
+    <cs:fontRef idx="minor">
+      <a:schemeClr val="tx1">
+        <a:lumMod val="65000"/>
+        <a:lumOff val="35000"/>
+      </a:schemeClr>
+    </cs:fontRef>
+    <cs:spPr>
+      <a:ln w="9525" cap="flat" cmpd="sng" algn="ctr">
+        <a:solidFill>
+          <a:schemeClr val="tx1">
+            <a:lumMod val="15000"/>
+            <a:lumOff val="85000"/>
+          </a:schemeClr>
+        </a:solidFill>
+        <a:round/>
+      </a:ln>
+    </cs:spPr>
+    <cs:defRPr sz="800" kern="1200" cap="all" spc="120" normalizeH="0" baseline="0"/>
+  </cs:categoryAxis>
+  <cs:chartArea mods="allowNoFillOverride allowNoLineOverride">
+    <cs:lnRef idx="0"/>
+    <cs:fillRef idx="0"/>
+    <cs:effectRef idx="0"/>
+    <cs:fontRef idx="minor">
+      <a:schemeClr val="dk1"/>
+    </cs:fontRef>
+    <cs:spPr>
+      <a:solidFill>
+        <a:schemeClr val="lt1"/>
+      </a:solidFill>
+      <a:ln w="9525" cap="flat" cmpd="sng" algn="ctr">
+        <a:solidFill>
+          <a:schemeClr val="tx1">
+            <a:lumMod val="15000"/>
+            <a:lumOff val="85000"/>
+          </a:schemeClr>
+        </a:solidFill>
+        <a:round/>
+      </a:ln>
+    </cs:spPr>
+    <cs:defRPr sz="900" kern="1200"/>
+  </cs:chartArea>
+  <cs:dataLabel>
+    <cs:lnRef idx="0"/>
+    <cs:fillRef idx="0"/>
+    <cs:effectRef idx="0"/>
+    <cs:fontRef idx="minor">
+      <a:schemeClr val="tx1">
+        <a:lumMod val="50000"/>
+        <a:lumOff val="50000"/>
+      </a:schemeClr>
+    </cs:fontRef>
+    <cs:defRPr sz="900" b="0" i="0" u="none" strike="noStrike" kern="1200" baseline="0"/>
+  </cs:dataLabel>
+  <cs:dataLabelCallout>
+    <cs:lnRef idx="0"/>
+    <cs:fillRef idx="0"/>
+    <cs:effectRef idx="0"/>
+    <cs:fontRef idx="minor">
+      <a:schemeClr val="dk1">
+        <a:lumMod val="65000"/>
+        <a:lumOff val="35000"/>
+      </a:schemeClr>
+    </cs:fontRef>
+    <cs:spPr>
+      <a:solidFill>
+        <a:schemeClr val="lt1"/>
+      </a:solidFill>
+      <a:ln>
+        <a:solidFill>
+          <a:schemeClr val="dk1">
+            <a:lumMod val="25000"/>
+            <a:lumOff val="75000"/>
+          </a:schemeClr>
+        </a:solidFill>
+      </a:ln>
+    </cs:spPr>
+    <cs:defRPr sz="900" kern="1200"/>
+    <cs:bodyPr rot="0" spcFirstLastPara="1" vertOverflow="clip" horzOverflow="clip" vert="horz" wrap="square" lIns="36576" tIns="18288" rIns="36576" bIns="18288" anchor="ctr" anchorCtr="1">
+      <a:spAutoFit/>
+    </cs:bodyPr>
+  </cs:dataLabelCallout>
+  <cs:dataPoint>
+    <cs:lnRef idx="0"/>
+    <cs:fillRef idx="0">
+      <cs:styleClr val="auto"/>
+    </cs:fillRef>
+    <cs:effectRef idx="0"/>
+    <cs:fontRef idx="minor">
+      <a:schemeClr val="dk1"/>
+    </cs:fontRef>
+    <cs:spPr>
+      <a:solidFill>
+        <a:schemeClr val="phClr"/>
+      </a:solidFill>
+    </cs:spPr>
+  </cs:dataPoint>
+  <cs:dataPoint3D>
+    <cs:lnRef idx="0"/>
+    <cs:fillRef idx="0">
+      <cs:styleClr val="auto"/>
+    </cs:fillRef>
+    <cs:effectRef idx="0"/>
+    <cs:fontRef idx="minor">
+      <a:schemeClr val="dk1"/>
+    </cs:fontRef>
+    <cs:spPr>
+      <a:solidFill>
+        <a:schemeClr val="phClr"/>
+      </a:solidFill>
+    </cs:spPr>
+  </cs:dataPoint3D>
+  <cs:dataPointLine>
+    <cs:lnRef idx="0">
+      <cs:styleClr val="auto"/>
+    </cs:lnRef>
+    <cs:fillRef idx="0"/>
+    <cs:effectRef idx="0"/>
+    <cs:fontRef idx="minor">
+      <a:schemeClr val="dk1"/>
+    </cs:fontRef>
+    <cs:spPr>
+      <a:ln w="22225" cap="rnd">
+        <a:solidFill>
+          <a:schemeClr val="phClr"/>
+        </a:solidFill>
+        <a:round/>
+      </a:ln>
+    </cs:spPr>
+  </cs:dataPointLine>
+  <cs:dataPointMarker>
+    <cs:lnRef idx="0">
+      <cs:styleClr val="auto"/>
+    </cs:lnRef>
+    <cs:fillRef idx="0">
+      <cs:styleClr val="auto"/>
+    </cs:fillRef>
+    <cs:effectRef idx="0"/>
+    <cs:fontRef idx="minor">
+      <a:schemeClr val="dk1"/>
+    </cs:fontRef>
+    <cs:spPr>
+      <a:solidFill>
+        <a:schemeClr val="phClr"/>
+      </a:solidFill>
+      <a:ln w="9525">
+        <a:solidFill>
+          <a:schemeClr val="phClr"/>
+        </a:solidFill>
+        <a:round/>
+      </a:ln>
+    </cs:spPr>
+  </cs:dataPointMarker>
+  <cs:dataPointMarkerLayout size="6"/>
+  <cs:dataPointWireframe>
+    <cs:lnRef idx="0">
+      <cs:styleClr val="auto"/>
+    </cs:lnRef>
+    <cs:fillRef idx="0"/>
+    <cs:effectRef idx="0"/>
+    <cs:fontRef idx="minor">
+      <a:schemeClr val="dk1"/>
+    </cs:fontRef>
+    <cs:spPr>
+      <a:ln w="9525" cap="rnd">
+        <a:solidFill>
+          <a:schemeClr val="phClr"/>
+        </a:solidFill>
+        <a:round/>
+      </a:ln>
+    </cs:spPr>
+  </cs:dataPointWireframe>
+  <cs:dataTable>
+    <cs:lnRef idx="0"/>
+    <cs:fillRef idx="0"/>
+    <cs:effectRef idx="0"/>
+    <cs:fontRef idx="minor">
+      <a:schemeClr val="tx1">
+        <a:lumMod val="65000"/>
+        <a:lumOff val="35000"/>
+      </a:schemeClr>
+    </cs:fontRef>
+    <cs:spPr>
+      <a:ln w="9525">
+        <a:solidFill>
+          <a:schemeClr val="tx1">
+            <a:lumMod val="15000"/>
+            <a:lumOff val="85000"/>
+          </a:schemeClr>
+        </a:solidFill>
+      </a:ln>
+    </cs:spPr>
+    <cs:defRPr sz="900" kern="1200"/>
+  </cs:dataTable>
+  <cs:downBar>
+    <cs:lnRef idx="0"/>
+    <cs:fillRef idx="0"/>
+    <cs:effectRef idx="0"/>
+    <cs:fontRef idx="minor">
+      <a:schemeClr val="dk1"/>
+    </cs:fontRef>
+    <cs:spPr>
+      <a:solidFill>
+        <a:schemeClr val="dk1">
+          <a:lumMod val="75000"/>
+          <a:lumOff val="25000"/>
+        </a:schemeClr>
+      </a:solidFill>
+      <a:ln w="9525">
+        <a:solidFill>
+          <a:schemeClr val="tx1">
+            <a:lumMod val="15000"/>
+            <a:lumOff val="85000"/>
+          </a:schemeClr>
+        </a:solidFill>
+      </a:ln>
+    </cs:spPr>
+  </cs:downBar>
+  <cs:dropLine>
+    <cs:lnRef idx="0"/>
+    <cs:fillRef idx="0"/>
+    <cs:effectRef idx="0"/>
+    <cs:fontRef idx="minor">
+      <a:schemeClr val="dk1"/>
+    </cs:fontRef>
+    <cs:spPr>
+      <a:ln w="9525">
+        <a:solidFill>
+          <a:schemeClr val="tx1">
+            <a:lumMod val="35000"/>
+            <a:lumOff val="65000"/>
+          </a:schemeClr>
+        </a:solidFill>
+      </a:ln>
+    </cs:spPr>
+  </cs:dropLine>
+  <cs:errorBar>
+    <cs:lnRef idx="0"/>
+    <cs:fillRef idx="0"/>
+    <cs:effectRef idx="0"/>
+    <cs:fontRef idx="minor">
+      <a:schemeClr val="dk1"/>
+    </cs:fontRef>
+    <cs:spPr>
+      <a:ln w="9525">
+        <a:solidFill>
+          <a:schemeClr val="tx1">
+            <a:lumMod val="65000"/>
+            <a:lumOff val="35000"/>
+          </a:schemeClr>
+        </a:solidFill>
+        <a:round/>
+      </a:ln>
+    </cs:spPr>
+  </cs:errorBar>
+  <cs:floor>
+    <cs:lnRef idx="0"/>
+    <cs:fillRef idx="0"/>
+    <cs:effectRef idx="0"/>
+    <cs:fontRef idx="minor">
+      <a:schemeClr val="dk1"/>
+    </cs:fontRef>
+  </cs:floor>
+  <cs:gridlineMajor>
+    <cs:lnRef idx="0"/>
+    <cs:fillRef idx="0"/>
+    <cs:effectRef idx="0"/>
+    <cs:fontRef idx="minor">
+      <a:schemeClr val="dk1"/>
+    </cs:fontRef>
+    <cs:spPr>
+      <a:ln w="9525" cap="flat" cmpd="sng" algn="ctr">
+        <a:solidFill>
+          <a:schemeClr val="tx1">
+            <a:lumMod val="15000"/>
+            <a:lumOff val="85000"/>
+          </a:schemeClr>
+        </a:solidFill>
+        <a:round/>
+      </a:ln>
+    </cs:spPr>
+  </cs:gridlineMajor>
+  <cs:gridlineMinor>
+    <cs:lnRef idx="0"/>
+    <cs:fillRef idx="0"/>
+    <cs:effectRef idx="0"/>
+    <cs:fontRef idx="minor">
+      <a:schemeClr val="dk1"/>
+    </cs:fontRef>
+    <cs:spPr>
+      <a:ln>
+        <a:solidFill>
+          <a:schemeClr val="tx1">
+            <a:lumMod val="5000"/>
+            <a:lumOff val="95000"/>
+          </a:schemeClr>
+        </a:solidFill>
+      </a:ln>
+    </cs:spPr>
+  </cs:gridlineMinor>
+  <cs:hiLoLine>
+    <cs:lnRef idx="0"/>
+    <cs:fillRef idx="0"/>
+    <cs:effectRef idx="0"/>
+    <cs:fontRef idx="minor">
+      <a:schemeClr val="dk1"/>
+    </cs:fontRef>
+    <cs:spPr>
+      <a:ln w="9525">
+        <a:solidFill>
+          <a:schemeClr val="tx1">
+            <a:lumMod val="50000"/>
+            <a:lumOff val="50000"/>
+          </a:schemeClr>
+        </a:solidFill>
+      </a:ln>
+    </cs:spPr>
+  </cs:hiLoLine>
+  <cs:leaderLine>
+    <cs:lnRef idx="0"/>
+    <cs:fillRef idx="0"/>
+    <cs:effectRef idx="0"/>
+    <cs:fontRef idx="minor">
+      <a:schemeClr val="dk1"/>
+    </cs:fontRef>
+    <cs:spPr>
+      <a:ln w="9525">
+        <a:solidFill>
+          <a:schemeClr val="tx1">
+            <a:lumMod val="35000"/>
+            <a:lumOff val="65000"/>
+          </a:schemeClr>
+        </a:solidFill>
+      </a:ln>
+    </cs:spPr>
+  </cs:leaderLine>
+  <cs:legend>
+    <cs:lnRef idx="0"/>
+    <cs:fillRef idx="0"/>
+    <cs:effectRef idx="0"/>
+    <cs:fontRef idx="minor">
+      <a:schemeClr val="tx1">
+        <a:lumMod val="65000"/>
+        <a:lumOff val="35000"/>
+      </a:schemeClr>
+    </cs:fontRef>
+    <cs:defRPr sz="900" kern="1200"/>
+  </cs:legend>
+  <cs:plotArea mods="allowNoFillOverride allowNoLineOverride">
+    <cs:lnRef idx="0"/>
+    <cs:fillRef idx="0"/>
+    <cs:effectRef idx="0"/>
+    <cs:fontRef idx="minor">
+      <a:schemeClr val="dk1"/>
+    </cs:fontRef>
+  </cs:plotArea>
+  <cs:plotArea3D mods="allowNoFillOverride allowNoLineOverride">
+    <cs:lnRef idx="0"/>
+    <cs:fillRef idx="0"/>
+    <cs:effectRef idx="0"/>
+    <cs:fontRef idx="minor">
+      <a:schemeClr val="dk1"/>
+    </cs:fontRef>
+  </cs:plotArea3D>
+  <cs:seriesAxis>
+    <cs:lnRef idx="0"/>
+    <cs:fillRef idx="0"/>
+    <cs:effectRef idx="0"/>
+    <cs:fontRef idx="minor">
+      <a:schemeClr val="tx1">
+        <a:lumMod val="65000"/>
+        <a:lumOff val="35000"/>
+      </a:schemeClr>
+    </cs:fontRef>
+    <cs:spPr>
+      <a:ln w="9525" cap="flat" cmpd="sng" algn="ctr">
+        <a:solidFill>
+          <a:schemeClr val="tx1">
+            <a:lumMod val="15000"/>
+            <a:lumOff val="85000"/>
+          </a:schemeClr>
+        </a:solidFill>
+        <a:round/>
+      </a:ln>
+    </cs:spPr>
+    <cs:defRPr sz="900" kern="1200"/>
+  </cs:seriesAxis>
+  <cs:seriesLine>
+    <cs:lnRef idx="0"/>
+    <cs:fillRef idx="0"/>
+    <cs:effectRef idx="0"/>
+    <cs:fontRef idx="minor">
+      <a:schemeClr val="dk1"/>
+    </cs:fontRef>
+    <cs:spPr>
+      <a:ln w="9525">
+        <a:solidFill>
+          <a:schemeClr val="tx1">
+            <a:lumMod val="35000"/>
+            <a:lumOff val="65000"/>
+          </a:schemeClr>
+        </a:solidFill>
+        <a:round/>
+      </a:ln>
+    </cs:spPr>
+  </cs:seriesLine>
+  <cs:title>
+    <cs:lnRef idx="0"/>
+    <cs:fillRef idx="0"/>
+    <cs:effectRef idx="0"/>
+    <cs:fontRef idx="minor">
+      <a:schemeClr val="tx1">
+        <a:lumMod val="65000"/>
+        <a:lumOff val="35000"/>
+      </a:schemeClr>
+    </cs:fontRef>
+    <cs:defRPr sz="1600" b="1" kern="1200" cap="all" spc="120" normalizeH="0" baseline="0"/>
+  </cs:title>
+  <cs:trendline>
+    <cs:lnRef idx="0">
+      <cs:styleClr val="auto"/>
+    </cs:lnRef>
+    <cs:fillRef idx="0"/>
+    <cs:effectRef idx="0"/>
+    <cs:fontRef idx="minor">
+      <a:schemeClr val="dk1"/>
+    </cs:fontRef>
+    <cs:spPr>
+      <a:ln w="19050" cap="rnd">
+        <a:solidFill>
+          <a:schemeClr val="phClr"/>
+        </a:solidFill>
+        <a:prstDash val="sysDash"/>
+      </a:ln>
+    </cs:spPr>
+  </cs:trendline>
+  <cs:trendlineLabel>
+    <cs:lnRef idx="0"/>
+    <cs:fillRef idx="0"/>
+    <cs:effectRef idx="0"/>
+    <cs:fontRef idx="minor">
+      <a:schemeClr val="tx1">
+        <a:lumMod val="65000"/>
+        <a:lumOff val="35000"/>
+      </a:schemeClr>
+    </cs:fontRef>
+    <cs:defRPr sz="800" kern="1200"/>
+  </cs:trendlineLabel>
+  <cs:upBar>
+    <cs:lnRef idx="0"/>
+    <cs:fillRef idx="0"/>
+    <cs:effectRef idx="0"/>
+    <cs:fontRef idx="minor">
+      <a:schemeClr val="dk1"/>
+    </cs:fontRef>
+    <cs:spPr>
+      <a:solidFill>
+        <a:schemeClr val="lt1"/>
+      </a:solidFill>
+      <a:ln w="9525">
+        <a:solidFill>
+          <a:schemeClr val="tx1">
+            <a:lumMod val="65000"/>
+            <a:lumOff val="35000"/>
+          </a:schemeClr>
+        </a:solidFill>
+      </a:ln>
+    </cs:spPr>
+  </cs:upBar>
+  <cs:valueAxis>
+    <cs:lnRef idx="0"/>
+    <cs:fillRef idx="0"/>
+    <cs:effectRef idx="0"/>
+    <cs:fontRef idx="minor">
+      <a:schemeClr val="tx1">
+        <a:lumMod val="65000"/>
+        <a:lumOff val="35000"/>
+      </a:schemeClr>
+    </cs:fontRef>
+    <cs:spPr>
+      <a:ln w="9525" cap="flat" cmpd="sng" algn="ctr">
+        <a:solidFill>
+          <a:schemeClr val="dk1">
+            <a:lumMod val="15000"/>
+            <a:lumOff val="85000"/>
+          </a:schemeClr>
+        </a:solidFill>
+        <a:round/>
+      </a:ln>
+    </cs:spPr>
+    <cs:defRPr sz="900" kern="1200"/>
+  </cs:valueAxis>
+  <cs:wall>
+    <cs:lnRef idx="0"/>
+    <cs:fillRef idx="0"/>
+    <cs:effectRef idx="0"/>
+    <cs:fontRef idx="minor">
+      <a:schemeClr val="dk1"/>
+    </cs:fontRef>
+  </cs:wall>
+</cs:chartStyle>
+</file>
+
+<file path=word/charts/style2.xml><?xml version="1.0" encoding="utf-8"?>
+<cs:chartStyle xmlns:cs="http://schemas.microsoft.com/office/drawing/2012/chartStyle" xmlns:a="http://schemas.openxmlformats.org/drawingml/2006/main" id="239">
+  <cs:axisTitle>
+    <cs:lnRef idx="0"/>
+    <cs:fillRef idx="0"/>
+    <cs:effectRef idx="0"/>
+    <cs:fontRef idx="minor">
+      <a:schemeClr val="tx1">
+        <a:lumMod val="65000"/>
+        <a:lumOff val="35000"/>
+      </a:schemeClr>
+    </cs:fontRef>
+    <cs:defRPr sz="900" kern="1200" cap="all"/>
+  </cs:axisTitle>
+  <cs:categoryAxis>
+    <cs:lnRef idx="0"/>
+    <cs:fillRef idx="0"/>
+    <cs:effectRef idx="0"/>
+    <cs:fontRef idx="minor">
+      <a:schemeClr val="tx1">
+        <a:lumMod val="65000"/>
+        <a:lumOff val="35000"/>
+      </a:schemeClr>
+    </cs:fontRef>
+    <cs:spPr>
+      <a:ln w="9525" cap="flat" cmpd="sng" algn="ctr">
+        <a:solidFill>
+          <a:schemeClr val="tx1">
+            <a:lumMod val="15000"/>
+            <a:lumOff val="85000"/>
+          </a:schemeClr>
+        </a:solidFill>
+        <a:round/>
+      </a:ln>
+    </cs:spPr>
+    <cs:defRPr sz="800" kern="1200" cap="all" spc="120" normalizeH="0" baseline="0"/>
+  </cs:categoryAxis>
+  <cs:chartArea mods="allowNoFillOverride allowNoLineOverride">
+    <cs:lnRef idx="0"/>
+    <cs:fillRef idx="0"/>
+    <cs:effectRef idx="0"/>
+    <cs:fontRef idx="minor">
+      <a:schemeClr val="dk1"/>
+    </cs:fontRef>
+    <cs:spPr>
+      <a:solidFill>
+        <a:schemeClr val="lt1"/>
+      </a:solidFill>
+      <a:ln w="9525" cap="flat" cmpd="sng" algn="ctr">
+        <a:solidFill>
+          <a:schemeClr val="tx1">
+            <a:lumMod val="15000"/>
+            <a:lumOff val="85000"/>
+          </a:schemeClr>
+        </a:solidFill>
+        <a:round/>
+      </a:ln>
+    </cs:spPr>
+    <cs:defRPr sz="900" kern="1200"/>
+  </cs:chartArea>
+  <cs:dataLabel>
+    <cs:lnRef idx="0"/>
+    <cs:fillRef idx="0"/>
+    <cs:effectRef idx="0"/>
+    <cs:fontRef idx="minor">
+      <a:schemeClr val="tx1">
+        <a:lumMod val="50000"/>
+        <a:lumOff val="50000"/>
+      </a:schemeClr>
+    </cs:fontRef>
+    <cs:defRPr sz="900" b="0" i="0" u="none" strike="noStrike" kern="1200" baseline="0"/>
+  </cs:dataLabel>
+  <cs:dataLabelCallout>
+    <cs:lnRef idx="0"/>
+    <cs:fillRef idx="0"/>
+    <cs:effectRef idx="0"/>
+    <cs:fontRef idx="minor">
+      <a:schemeClr val="dk1">
+        <a:lumMod val="65000"/>
+        <a:lumOff val="35000"/>
+      </a:schemeClr>
+    </cs:fontRef>
+    <cs:spPr>
+      <a:solidFill>
+        <a:schemeClr val="lt1"/>
+      </a:solidFill>
+      <a:ln>
+        <a:solidFill>
+          <a:schemeClr val="dk1">
+            <a:lumMod val="25000"/>
+            <a:lumOff val="75000"/>
+          </a:schemeClr>
+        </a:solidFill>
+      </a:ln>
+    </cs:spPr>
+    <cs:defRPr sz="900" kern="1200"/>
+    <cs:bodyPr rot="0" spcFirstLastPara="1" vertOverflow="clip" horzOverflow="clip" vert="horz" wrap="square" lIns="36576" tIns="18288" rIns="36576" bIns="18288" anchor="ctr" anchorCtr="1">
+      <a:spAutoFit/>
+    </cs:bodyPr>
+  </cs:dataLabelCallout>
+  <cs:dataPoint>
+    <cs:lnRef idx="0"/>
+    <cs:fillRef idx="0">
+      <cs:styleClr val="auto"/>
+    </cs:fillRef>
+    <cs:effectRef idx="0"/>
+    <cs:fontRef idx="minor">
+      <a:schemeClr val="dk1"/>
+    </cs:fontRef>
+    <cs:spPr>
+      <a:solidFill>
+        <a:schemeClr val="phClr"/>
+      </a:solidFill>
+    </cs:spPr>
+  </cs:dataPoint>
+  <cs:dataPoint3D>
+    <cs:lnRef idx="0"/>
+    <cs:fillRef idx="0">
+      <cs:styleClr val="auto"/>
+    </cs:fillRef>
+    <cs:effectRef idx="0"/>
+    <cs:fontRef idx="minor">
+      <a:schemeClr val="dk1"/>
+    </cs:fontRef>
+    <cs:spPr>
+      <a:solidFill>
+        <a:schemeClr val="phClr"/>
+      </a:solidFill>
+    </cs:spPr>
+  </cs:dataPoint3D>
+  <cs:dataPointLine>
+    <cs:lnRef idx="0">
+      <cs:styleClr val="auto"/>
+    </cs:lnRef>
+    <cs:fillRef idx="0"/>
+    <cs:effectRef idx="0"/>
+    <cs:fontRef idx="minor">
+      <a:schemeClr val="dk1"/>
+    </cs:fontRef>
+    <cs:spPr>
+      <a:ln w="22225" cap="rnd">
+        <a:solidFill>
+          <a:schemeClr val="phClr"/>
+        </a:solidFill>
+        <a:round/>
+      </a:ln>
+    </cs:spPr>
+  </cs:dataPointLine>
+  <cs:dataPointMarker>
+    <cs:lnRef idx="0">
+      <cs:styleClr val="auto"/>
+    </cs:lnRef>
+    <cs:fillRef idx="0">
+      <cs:styleClr val="auto"/>
+    </cs:fillRef>
+    <cs:effectRef idx="0"/>
+    <cs:fontRef idx="minor">
+      <a:schemeClr val="dk1"/>
+    </cs:fontRef>
+    <cs:spPr>
+      <a:solidFill>
+        <a:schemeClr val="phClr"/>
+      </a:solidFill>
+      <a:ln w="9525">
+        <a:solidFill>
+          <a:schemeClr val="phClr"/>
+        </a:solidFill>
+        <a:round/>
+      </a:ln>
+    </cs:spPr>
+  </cs:dataPointMarker>
+  <cs:dataPointMarkerLayout size="6"/>
+  <cs:dataPointWireframe>
+    <cs:lnRef idx="0">
+      <cs:styleClr val="auto"/>
+    </cs:lnRef>
+    <cs:fillRef idx="0"/>
+    <cs:effectRef idx="0"/>
+    <cs:fontRef idx="minor">
+      <a:schemeClr val="dk1"/>
+    </cs:fontRef>
+    <cs:spPr>
+      <a:ln w="9525" cap="rnd">
+        <a:solidFill>
+          <a:schemeClr val="phClr"/>
+        </a:solidFill>
+        <a:round/>
+      </a:ln>
+    </cs:spPr>
+  </cs:dataPointWireframe>
+  <cs:dataTable>
+    <cs:lnRef idx="0"/>
+    <cs:fillRef idx="0"/>
+    <cs:effectRef idx="0"/>
+    <cs:fontRef idx="minor">
+      <a:schemeClr val="tx1">
+        <a:lumMod val="65000"/>
+        <a:lumOff val="35000"/>
+      </a:schemeClr>
+    </cs:fontRef>
+    <cs:spPr>
+      <a:ln w="9525">
+        <a:solidFill>
+          <a:schemeClr val="tx1">
+            <a:lumMod val="15000"/>
+            <a:lumOff val="85000"/>
+          </a:schemeClr>
+        </a:solidFill>
+      </a:ln>
+    </cs:spPr>
+    <cs:defRPr sz="900" kern="1200"/>
+  </cs:dataTable>
+  <cs:downBar>
+    <cs:lnRef idx="0"/>
+    <cs:fillRef idx="0"/>
+    <cs:effectRef idx="0"/>
+    <cs:fontRef idx="minor">
+      <a:schemeClr val="dk1"/>
+    </cs:fontRef>
+    <cs:spPr>
+      <a:solidFill>
+        <a:schemeClr val="dk1">
+          <a:lumMod val="75000"/>
+          <a:lumOff val="25000"/>
+        </a:schemeClr>
+      </a:solidFill>
+      <a:ln w="9525">
+        <a:solidFill>
+          <a:schemeClr val="tx1">
+            <a:lumMod val="15000"/>
+            <a:lumOff val="85000"/>
+          </a:schemeClr>
+        </a:solidFill>
+      </a:ln>
+    </cs:spPr>
+  </cs:downBar>
+  <cs:dropLine>
+    <cs:lnRef idx="0"/>
+    <cs:fillRef idx="0"/>
+    <cs:effectRef idx="0"/>
+    <cs:fontRef idx="minor">
+      <a:schemeClr val="dk1"/>
+    </cs:fontRef>
+    <cs:spPr>
+      <a:ln w="9525">
+        <a:solidFill>
+          <a:schemeClr val="tx1">
+            <a:lumMod val="35000"/>
+            <a:lumOff val="65000"/>
+          </a:schemeClr>
+        </a:solidFill>
+      </a:ln>
+    </cs:spPr>
+  </cs:dropLine>
+  <cs:errorBar>
+    <cs:lnRef idx="0"/>
+    <cs:fillRef idx="0"/>
+    <cs:effectRef idx="0"/>
+    <cs:fontRef idx="minor">
+      <a:schemeClr val="dk1"/>
+    </cs:fontRef>
+    <cs:spPr>
+      <a:ln w="9525">
+        <a:solidFill>
+          <a:schemeClr val="tx1">
+            <a:lumMod val="65000"/>
+            <a:lumOff val="35000"/>
+          </a:schemeClr>
+        </a:solidFill>
+        <a:round/>
+      </a:ln>
+    </cs:spPr>
+  </cs:errorBar>
+  <cs:floor>
+    <cs:lnRef idx="0"/>
+    <cs:fillRef idx="0"/>
+    <cs:effectRef idx="0"/>
+    <cs:fontRef idx="minor">
+      <a:schemeClr val="dk1"/>
+    </cs:fontRef>
+  </cs:floor>
+  <cs:gridlineMajor>
+    <cs:lnRef idx="0"/>
+    <cs:fillRef idx="0"/>
+    <cs:effectRef idx="0"/>
+    <cs:fontRef idx="minor">
+      <a:schemeClr val="dk1"/>
+    </cs:fontRef>
+    <cs:spPr>
+      <a:ln w="9525" cap="flat" cmpd="sng" algn="ctr">
+        <a:solidFill>
+          <a:schemeClr val="tx1">
+            <a:lumMod val="15000"/>
+            <a:lumOff val="85000"/>
+          </a:schemeClr>
+        </a:solidFill>
+        <a:round/>
+      </a:ln>
+    </cs:spPr>
+  </cs:gridlineMajor>
+  <cs:gridlineMinor>
+    <cs:lnRef idx="0"/>
+    <cs:fillRef idx="0"/>
+    <cs:effectRef idx="0"/>
+    <cs:fontRef idx="minor">
+      <a:schemeClr val="dk1"/>
+    </cs:fontRef>
+    <cs:spPr>
+      <a:ln>
+        <a:solidFill>
+          <a:schemeClr val="tx1">
+            <a:lumMod val="5000"/>
+            <a:lumOff val="95000"/>
+          </a:schemeClr>
+        </a:solidFill>
+      </a:ln>
+    </cs:spPr>
+  </cs:gridlineMinor>
+  <cs:hiLoLine>
+    <cs:lnRef idx="0"/>
+    <cs:fillRef idx="0"/>
+    <cs:effectRef idx="0"/>
+    <cs:fontRef idx="minor">
+      <a:schemeClr val="dk1"/>
+    </cs:fontRef>
+    <cs:spPr>
+      <a:ln w="9525">
+        <a:solidFill>
+          <a:schemeClr val="tx1">
+            <a:lumMod val="50000"/>
+            <a:lumOff val="50000"/>
+          </a:schemeClr>
+        </a:solidFill>
+      </a:ln>
+    </cs:spPr>
+  </cs:hiLoLine>
+  <cs:leaderLine>
+    <cs:lnRef idx="0"/>
+    <cs:fillRef idx="0"/>
+    <cs:effectRef idx="0"/>
+    <cs:fontRef idx="minor">
+      <a:schemeClr val="dk1"/>
+    </cs:fontRef>
+    <cs:spPr>
+      <a:ln w="9525">
+        <a:solidFill>
+          <a:schemeClr val="tx1">
+            <a:lumMod val="35000"/>
+            <a:lumOff val="65000"/>
+          </a:schemeClr>
+        </a:solidFill>
+      </a:ln>
+    </cs:spPr>
+  </cs:leaderLine>
+  <cs:legend>
+    <cs:lnRef idx="0"/>
+    <cs:fillRef idx="0"/>
+    <cs:effectRef idx="0"/>
+    <cs:fontRef idx="minor">
+      <a:schemeClr val="tx1">
+        <a:lumMod val="65000"/>
+        <a:lumOff val="35000"/>
+      </a:schemeClr>
+    </cs:fontRef>
+    <cs:defRPr sz="900" kern="1200"/>
+  </cs:legend>
+  <cs:plotArea mods="allowNoFillOverride allowNoLineOverride">
+    <cs:lnRef idx="0"/>
+    <cs:fillRef idx="0"/>
+    <cs:effectRef idx="0"/>
+    <cs:fontRef idx="minor">
+      <a:schemeClr val="dk1"/>
+    </cs:fontRef>
+  </cs:plotArea>
+  <cs:plotArea3D mods="allowNoFillOverride allowNoLineOverride">
+    <cs:lnRef idx="0"/>
+    <cs:fillRef idx="0"/>
+    <cs:effectRef idx="0"/>
+    <cs:fontRef idx="minor">
+      <a:schemeClr val="dk1"/>
+    </cs:fontRef>
+  </cs:plotArea3D>
+  <cs:seriesAxis>
+    <cs:lnRef idx="0"/>
+    <cs:fillRef idx="0"/>
+    <cs:effectRef idx="0"/>
+    <cs:fontRef idx="minor">
+      <a:schemeClr val="tx1">
+        <a:lumMod val="65000"/>
+        <a:lumOff val="35000"/>
+      </a:schemeClr>
+    </cs:fontRef>
+    <cs:spPr>
+      <a:ln w="9525" cap="flat" cmpd="sng" algn="ctr">
+        <a:solidFill>
+          <a:schemeClr val="tx1">
+            <a:lumMod val="15000"/>
+            <a:lumOff val="85000"/>
+          </a:schemeClr>
+        </a:solidFill>
+        <a:round/>
+      </a:ln>
+    </cs:spPr>
+    <cs:defRPr sz="900" kern="1200"/>
+  </cs:seriesAxis>
+  <cs:seriesLine>
+    <cs:lnRef idx="0"/>
+    <cs:fillRef idx="0"/>
+    <cs:effectRef idx="0"/>
+    <cs:fontRef idx="minor">
+      <a:schemeClr val="dk1"/>
+    </cs:fontRef>
+    <cs:spPr>
+      <a:ln w="9525">
+        <a:solidFill>
+          <a:schemeClr val="tx1">
+            <a:lumMod val="35000"/>
+            <a:lumOff val="65000"/>
+          </a:schemeClr>
+        </a:solidFill>
+        <a:round/>
+      </a:ln>
+    </cs:spPr>
+  </cs:seriesLine>
+  <cs:title>
+    <cs:lnRef idx="0"/>
+    <cs:fillRef idx="0"/>
+    <cs:effectRef idx="0"/>
+    <cs:fontRef idx="minor">
+      <a:schemeClr val="tx1">
+        <a:lumMod val="65000"/>
+        <a:lumOff val="35000"/>
+      </a:schemeClr>
+    </cs:fontRef>
+    <cs:defRPr sz="1600" b="1" kern="1200" cap="all" spc="120" normalizeH="0" baseline="0"/>
+  </cs:title>
+  <cs:trendline>
+    <cs:lnRef idx="0">
+      <cs:styleClr val="auto"/>
+    </cs:lnRef>
+    <cs:fillRef idx="0"/>
+    <cs:effectRef idx="0"/>
+    <cs:fontRef idx="minor">
+      <a:schemeClr val="dk1"/>
+    </cs:fontRef>
+    <cs:spPr>
+      <a:ln w="19050" cap="rnd">
+        <a:solidFill>
+          <a:schemeClr val="phClr"/>
+        </a:solidFill>
+        <a:prstDash val="sysDash"/>
+      </a:ln>
+    </cs:spPr>
+  </cs:trendline>
+  <cs:trendlineLabel>
+    <cs:lnRef idx="0"/>
+    <cs:fillRef idx="0"/>
+    <cs:effectRef idx="0"/>
+    <cs:fontRef idx="minor">
+      <a:schemeClr val="tx1">
+        <a:lumMod val="65000"/>
+        <a:lumOff val="35000"/>
+      </a:schemeClr>
+    </cs:fontRef>
+    <cs:defRPr sz="800" kern="1200"/>
+  </cs:trendlineLabel>
+  <cs:upBar>
+    <cs:lnRef idx="0"/>
+    <cs:fillRef idx="0"/>
+    <cs:effectRef idx="0"/>
+    <cs:fontRef idx="minor">
+      <a:schemeClr val="dk1"/>
+    </cs:fontRef>
+    <cs:spPr>
+      <a:solidFill>
+        <a:schemeClr val="lt1"/>
+      </a:solidFill>
+      <a:ln w="9525">
+        <a:solidFill>
+          <a:schemeClr val="tx1">
+            <a:lumMod val="65000"/>
+            <a:lumOff val="35000"/>
+          </a:schemeClr>
+        </a:solidFill>
+      </a:ln>
+    </cs:spPr>
+  </cs:upBar>
+  <cs:valueAxis>
+    <cs:lnRef idx="0"/>
+    <cs:fillRef idx="0"/>
+    <cs:effectRef idx="0"/>
+    <cs:fontRef idx="minor">
+      <a:schemeClr val="tx1">
+        <a:lumMod val="65000"/>
+        <a:lumOff val="35000"/>
+      </a:schemeClr>
+    </cs:fontRef>
+    <cs:spPr>
+      <a:ln w="9525" cap="flat" cmpd="sng" algn="ctr">
+        <a:solidFill>
+          <a:schemeClr val="dk1">
+            <a:lumMod val="15000"/>
+            <a:lumOff val="85000"/>
+          </a:schemeClr>
+        </a:solidFill>
+        <a:round/>
+      </a:ln>
+    </cs:spPr>
+    <cs:defRPr sz="900" kern="1200"/>
+  </cs:valueAxis>
+  <cs:wall>
+    <cs:lnRef idx="0"/>
+    <cs:fillRef idx="0"/>
+    <cs:effectRef idx="0"/>
+    <cs:fontRef idx="minor">
+      <a:schemeClr val="dk1"/>
+    </cs:fontRef>
+  </cs:wall>
+</cs:chartStyle>
 </file>
 
 <file path=word/theme/theme1.xml><?xml version="1.0" encoding="utf-8"?>

</xml_diff>